<commit_message>
update before Berkeley Programming Contest 200 CF solved!
</commit_message>
<xml_diff>
--- a/C++_Solutions/A-Star Class/Solutions/A-Star.docx
+++ b/C++_Solutions/A-Star Class/Solutions/A-Star.docx
@@ -94,27 +94,7 @@
           <w:sz w:val="16"/>
           <w:szCs w:val="16"/>
         </w:rPr>
-        <w:t>Taking Turns (</w:t>
-      </w:r>
-      <w:proofErr w:type="spellStart"/>
-      <w:r>
-        <w:rPr>
-          <w:rFonts w:ascii="Arial" w:eastAsia="Times New Roman" w:hAnsi="Arial" w:cs="Arial"/>
-          <w:color w:val="444444"/>
-          <w:sz w:val="16"/>
-          <w:szCs w:val="16"/>
-        </w:rPr>
-        <w:t>hayturn</w:t>
-      </w:r>
-      <w:proofErr w:type="spellEnd"/>
-      <w:r>
-        <w:rPr>
-          <w:rFonts w:ascii="Arial" w:eastAsia="Times New Roman" w:hAnsi="Arial" w:cs="Arial"/>
-          <w:color w:val="444444"/>
-          <w:sz w:val="16"/>
-          <w:szCs w:val="16"/>
-        </w:rPr>
-        <w:t>)</w:t>
+        <w:t>Taking Turns (hayturn)</w:t>
       </w:r>
     </w:p>
     <w:p>
@@ -140,27 +120,7 @@
           <w:sz w:val="16"/>
           <w:szCs w:val="16"/>
         </w:rPr>
-        <w:t>Cow Travelling (</w:t>
-      </w:r>
-      <w:proofErr w:type="spellStart"/>
-      <w:r>
-        <w:rPr>
-          <w:rFonts w:ascii="Arial" w:eastAsia="Times New Roman" w:hAnsi="Arial" w:cs="Arial"/>
-          <w:color w:val="444444"/>
-          <w:sz w:val="16"/>
-          <w:szCs w:val="16"/>
-        </w:rPr>
-        <w:t>ctravel</w:t>
-      </w:r>
-      <w:proofErr w:type="spellEnd"/>
-      <w:r>
-        <w:rPr>
-          <w:rFonts w:ascii="Arial" w:eastAsia="Times New Roman" w:hAnsi="Arial" w:cs="Arial"/>
-          <w:color w:val="444444"/>
-          <w:sz w:val="16"/>
-          <w:szCs w:val="16"/>
-        </w:rPr>
-        <w:t>)</w:t>
+        <w:t>Cow Travelling (ctravel)</w:t>
       </w:r>
     </w:p>
     <w:p>
@@ -186,27 +146,7 @@
           <w:sz w:val="16"/>
           <w:szCs w:val="16"/>
         </w:rPr>
-        <w:t>Cheapest Palindrome (</w:t>
-      </w:r>
-      <w:proofErr w:type="spellStart"/>
-      <w:r>
-        <w:rPr>
-          <w:rFonts w:ascii="Arial" w:eastAsia="Times New Roman" w:hAnsi="Arial" w:cs="Arial"/>
-          <w:color w:val="444444"/>
-          <w:sz w:val="16"/>
-          <w:szCs w:val="16"/>
-        </w:rPr>
-        <w:t>cheappal</w:t>
-      </w:r>
-      <w:proofErr w:type="spellEnd"/>
-      <w:r>
-        <w:rPr>
-          <w:rFonts w:ascii="Arial" w:eastAsia="Times New Roman" w:hAnsi="Arial" w:cs="Arial"/>
-          <w:color w:val="444444"/>
-          <w:sz w:val="16"/>
-          <w:szCs w:val="16"/>
-        </w:rPr>
-        <w:t>)</w:t>
+        <w:t>Cheapest Palindrome (cheappal)</w:t>
       </w:r>
     </w:p>
     <w:p>
@@ -234,31 +174,7 @@
           <w:sz w:val="16"/>
           <w:szCs w:val="16"/>
         </w:rPr>
-        <w:t>(optional) Balanced Cow Breeds (</w:t>
-      </w:r>
-      <w:proofErr w:type="spellStart"/>
-      <w:r>
-        <w:rPr>
-          <w:rFonts w:ascii="Arial" w:eastAsia="Times New Roman" w:hAnsi="Arial" w:cs="Arial"/>
-          <w:i/>
-          <w:iCs/>
-          <w:color w:val="444444"/>
-          <w:sz w:val="16"/>
-          <w:szCs w:val="16"/>
-        </w:rPr>
-        <w:t>bbreeds</w:t>
-      </w:r>
-      <w:proofErr w:type="spellEnd"/>
-      <w:r>
-        <w:rPr>
-          <w:rFonts w:ascii="Arial" w:eastAsia="Times New Roman" w:hAnsi="Arial" w:cs="Arial"/>
-          <w:i/>
-          <w:iCs/>
-          <w:color w:val="444444"/>
-          <w:sz w:val="16"/>
-          <w:szCs w:val="16"/>
-        </w:rPr>
-        <w:t>)</w:t>
+        <w:t>(optional) Balanced Cow Breeds (bbreeds)</w:t>
       </w:r>
     </w:p>
     <w:p>
@@ -283,27 +199,7 @@
           <w:sz w:val="16"/>
           <w:szCs w:val="16"/>
         </w:rPr>
-        <w:t>Buying Hay (</w:t>
-      </w:r>
-      <w:proofErr w:type="spellStart"/>
-      <w:r>
-        <w:rPr>
-          <w:rFonts w:ascii="Arial" w:eastAsia="Times New Roman" w:hAnsi="Arial" w:cs="Arial"/>
-          <w:color w:val="444444"/>
-          <w:sz w:val="16"/>
-          <w:szCs w:val="16"/>
-        </w:rPr>
-        <w:t>buyhay</w:t>
-      </w:r>
-      <w:proofErr w:type="spellEnd"/>
-      <w:r>
-        <w:rPr>
-          <w:rFonts w:ascii="Arial" w:eastAsia="Times New Roman" w:hAnsi="Arial" w:cs="Arial"/>
-          <w:color w:val="444444"/>
-          <w:sz w:val="16"/>
-          <w:szCs w:val="16"/>
-        </w:rPr>
-        <w:t>)</w:t>
+        <w:t>Buying Hay (buyhay)</w:t>
       </w:r>
     </w:p>
     <w:p>
@@ -355,29 +251,7 @@
           <w:szCs w:val="16"/>
           <w:highlight w:val="yellow"/>
         </w:rPr>
-        <w:t>Lights Out (</w:t>
-      </w:r>
-      <w:proofErr w:type="spellStart"/>
-      <w:r>
-        <w:rPr>
-          <w:rFonts w:ascii="Arial" w:eastAsia="Times New Roman" w:hAnsi="Arial" w:cs="Arial"/>
-          <w:color w:val="444444"/>
-          <w:sz w:val="16"/>
-          <w:szCs w:val="16"/>
-          <w:highlight w:val="yellow"/>
-        </w:rPr>
-        <w:t>xlite</w:t>
-      </w:r>
-      <w:proofErr w:type="spellEnd"/>
-      <w:r>
-        <w:rPr>
-          <w:rFonts w:ascii="Arial" w:eastAsia="Times New Roman" w:hAnsi="Arial" w:cs="Arial"/>
-          <w:color w:val="444444"/>
-          <w:sz w:val="16"/>
-          <w:szCs w:val="16"/>
-          <w:highlight w:val="yellow"/>
-        </w:rPr>
-        <w:t>)</w:t>
+        <w:t>Lights Out (xlite)</w:t>
       </w:r>
       <w:r>
         <w:rPr>
@@ -628,29 +502,7 @@
           <w:szCs w:val="16"/>
           <w:highlight w:val="yellow"/>
         </w:rPr>
-        <w:t>Cow Rectangles (</w:t>
-      </w:r>
-      <w:proofErr w:type="spellStart"/>
-      <w:r>
-        <w:rPr>
-          <w:rFonts w:ascii="Arial" w:eastAsia="Times New Roman" w:hAnsi="Arial" w:cs="Arial"/>
-          <w:color w:val="444444"/>
-          <w:sz w:val="16"/>
-          <w:szCs w:val="16"/>
-          <w:highlight w:val="yellow"/>
-        </w:rPr>
-        <w:t>cowrect</w:t>
-      </w:r>
-      <w:proofErr w:type="spellEnd"/>
-      <w:r>
-        <w:rPr>
-          <w:rFonts w:ascii="Arial" w:eastAsia="Times New Roman" w:hAnsi="Arial" w:cs="Arial"/>
-          <w:color w:val="444444"/>
-          <w:sz w:val="16"/>
-          <w:szCs w:val="16"/>
-          <w:highlight w:val="yellow"/>
-        </w:rPr>
-        <w:t>)</w:t>
+        <w:t>Cow Rectangles (cowrect)</w:t>
       </w:r>
       <w:r>
         <w:rPr>
@@ -698,29 +550,7 @@
           <w:szCs w:val="16"/>
           <w:highlight w:val="red"/>
         </w:rPr>
-        <w:t>Cow School (</w:t>
-      </w:r>
-      <w:proofErr w:type="spellStart"/>
-      <w:r>
-        <w:rPr>
-          <w:rFonts w:ascii="Arial" w:eastAsia="Times New Roman" w:hAnsi="Arial" w:cs="Arial"/>
-          <w:color w:val="444444"/>
-          <w:sz w:val="16"/>
-          <w:szCs w:val="16"/>
-          <w:highlight w:val="red"/>
-        </w:rPr>
-        <w:t>schul</w:t>
-      </w:r>
-      <w:proofErr w:type="spellEnd"/>
-      <w:r>
-        <w:rPr>
-          <w:rFonts w:ascii="Arial" w:eastAsia="Times New Roman" w:hAnsi="Arial" w:cs="Arial"/>
-          <w:color w:val="444444"/>
-          <w:sz w:val="16"/>
-          <w:szCs w:val="16"/>
-          <w:highlight w:val="red"/>
-        </w:rPr>
-        <w:t>)</w:t>
+        <w:t>Cow School (schul)</w:t>
       </w:r>
     </w:p>
     <w:p>
@@ -921,29 +751,7 @@
           <w:szCs w:val="16"/>
           <w:highlight w:val="cyan"/>
         </w:rPr>
-        <w:t>Best Cow Line, Gold (</w:t>
-      </w:r>
-      <w:proofErr w:type="spellStart"/>
-      <w:r>
-        <w:rPr>
-          <w:rFonts w:ascii="Arial" w:eastAsia="Times New Roman" w:hAnsi="Arial" w:cs="Arial"/>
-          <w:color w:val="444444"/>
-          <w:sz w:val="16"/>
-          <w:szCs w:val="16"/>
-          <w:highlight w:val="cyan"/>
-        </w:rPr>
-        <w:t>bclgold</w:t>
-      </w:r>
-      <w:proofErr w:type="spellEnd"/>
-      <w:r>
-        <w:rPr>
-          <w:rFonts w:ascii="Arial" w:eastAsia="Times New Roman" w:hAnsi="Arial" w:cs="Arial"/>
-          <w:color w:val="444444"/>
-          <w:sz w:val="16"/>
-          <w:szCs w:val="16"/>
-          <w:highlight w:val="cyan"/>
-        </w:rPr>
-        <w:t>)</w:t>
+        <w:t>Best Cow Line, Gold (bclgold)</w:t>
       </w:r>
     </w:p>
     <w:p>
@@ -1084,29 +892,7 @@
           <w:szCs w:val="16"/>
           <w:highlight w:val="cyan"/>
         </w:rPr>
-        <w:t>Building a Ski Course (</w:t>
-      </w:r>
-      <w:proofErr w:type="spellStart"/>
-      <w:r>
-        <w:rPr>
-          <w:rFonts w:ascii="Arial" w:eastAsia="Times New Roman" w:hAnsi="Arial" w:cs="Arial"/>
-          <w:color w:val="000000" w:themeColor="text1"/>
-          <w:sz w:val="16"/>
-          <w:szCs w:val="16"/>
-          <w:highlight w:val="cyan"/>
-        </w:rPr>
-        <w:t>skicourse</w:t>
-      </w:r>
-      <w:proofErr w:type="spellEnd"/>
-      <w:r>
-        <w:rPr>
-          <w:rFonts w:ascii="Arial" w:eastAsia="Times New Roman" w:hAnsi="Arial" w:cs="Arial"/>
-          <w:color w:val="000000" w:themeColor="text1"/>
-          <w:sz w:val="16"/>
-          <w:szCs w:val="16"/>
-          <w:highlight w:val="cyan"/>
-        </w:rPr>
-        <w:t>)</w:t>
+        <w:t>Building a Ski Course (skicourse)</w:t>
       </w:r>
     </w:p>
     <w:p>
@@ -1305,27 +1091,7 @@
           <w:sz w:val="16"/>
           <w:szCs w:val="16"/>
         </w:rPr>
-        <w:t>Balanced Lineup (</w:t>
-      </w:r>
-      <w:proofErr w:type="spellStart"/>
-      <w:r>
-        <w:rPr>
-          <w:rFonts w:ascii="Arial" w:eastAsia="Times New Roman" w:hAnsi="Arial" w:cs="Arial"/>
-          <w:color w:val="444444"/>
-          <w:sz w:val="16"/>
-          <w:szCs w:val="16"/>
-        </w:rPr>
-        <w:t>lineupg</w:t>
-      </w:r>
-      <w:proofErr w:type="spellEnd"/>
-      <w:r>
-        <w:rPr>
-          <w:rFonts w:ascii="Arial" w:eastAsia="Times New Roman" w:hAnsi="Arial" w:cs="Arial"/>
-          <w:color w:val="444444"/>
-          <w:sz w:val="16"/>
-          <w:szCs w:val="16"/>
-        </w:rPr>
-        <w:t>)</w:t>
+        <w:t>Balanced Lineup (lineupg)</w:t>
       </w:r>
     </w:p>
     <w:p>
@@ -1351,27 +1117,7 @@
           <w:sz w:val="16"/>
           <w:szCs w:val="16"/>
         </w:rPr>
-        <w:t>Light Switching (</w:t>
-      </w:r>
-      <w:proofErr w:type="spellStart"/>
-      <w:r>
-        <w:rPr>
-          <w:rFonts w:ascii="Arial" w:eastAsia="Times New Roman" w:hAnsi="Arial" w:cs="Arial"/>
-          <w:color w:val="444444"/>
-          <w:sz w:val="16"/>
-          <w:szCs w:val="16"/>
-        </w:rPr>
-        <w:t>lites</w:t>
-      </w:r>
-      <w:proofErr w:type="spellEnd"/>
-      <w:r>
-        <w:rPr>
-          <w:rFonts w:ascii="Arial" w:eastAsia="Times New Roman" w:hAnsi="Arial" w:cs="Arial"/>
-          <w:color w:val="444444"/>
-          <w:sz w:val="16"/>
-          <w:szCs w:val="16"/>
-        </w:rPr>
-        <w:t>)</w:t>
+        <w:t>Light Switching (lites)</w:t>
       </w:r>
     </w:p>
     <w:p>
@@ -1539,27 +1285,7 @@
           <w:sz w:val="16"/>
           <w:szCs w:val="16"/>
         </w:rPr>
-        <w:t>Meeting Place (</w:t>
-      </w:r>
-      <w:proofErr w:type="spellStart"/>
-      <w:r>
-        <w:rPr>
-          <w:rFonts w:ascii="Arial" w:eastAsia="Times New Roman" w:hAnsi="Arial" w:cs="Arial"/>
-          <w:color w:val="444444"/>
-          <w:sz w:val="16"/>
-          <w:szCs w:val="16"/>
-        </w:rPr>
-        <w:t>meetplace</w:t>
-      </w:r>
-      <w:proofErr w:type="spellEnd"/>
-      <w:r>
-        <w:rPr>
-          <w:rFonts w:ascii="Arial" w:eastAsia="Times New Roman" w:hAnsi="Arial" w:cs="Arial"/>
-          <w:color w:val="444444"/>
-          <w:sz w:val="16"/>
-          <w:szCs w:val="16"/>
-        </w:rPr>
-        <w:t>)</w:t>
+        <w:t>Meeting Place (meetplace)</w:t>
       </w:r>
     </w:p>
     <w:p>
@@ -1587,29 +1313,7 @@
           <w:szCs w:val="16"/>
           <w:highlight w:val="cyan"/>
         </w:rPr>
-        <w:t>The Lost Cows (</w:t>
-      </w:r>
-      <w:proofErr w:type="spellStart"/>
-      <w:r>
-        <w:rPr>
-          <w:rFonts w:ascii="Arial" w:eastAsia="Times New Roman" w:hAnsi="Arial" w:cs="Arial"/>
-          <w:color w:val="444444"/>
-          <w:sz w:val="16"/>
-          <w:szCs w:val="16"/>
-          <w:highlight w:val="cyan"/>
-        </w:rPr>
-        <w:t>lostcows</w:t>
-      </w:r>
-      <w:proofErr w:type="spellEnd"/>
-      <w:r>
-        <w:rPr>
-          <w:rFonts w:ascii="Arial" w:eastAsia="Times New Roman" w:hAnsi="Arial" w:cs="Arial"/>
-          <w:color w:val="444444"/>
-          <w:sz w:val="16"/>
-          <w:szCs w:val="16"/>
-          <w:highlight w:val="cyan"/>
-        </w:rPr>
-        <w:t>)</w:t>
+        <w:t>The Lost Cows (lostcows)</w:t>
       </w:r>
     </w:p>
     <w:p>
@@ -1667,9 +1371,236 @@
           <w:szCs w:val="16"/>
           <w:highlight w:val="red"/>
         </w:rPr>
-        <w:t>(optional) Grass Planting (</w:t>
-      </w:r>
-      <w:proofErr w:type="spellStart"/>
+        <w:t>(optional) Grass Planting (grassplant)</w:t>
+      </w:r>
+    </w:p>
+    <w:p>
+      <w:pPr>
+        <w:shd w:val="clear" w:color="auto" w:fill="FFFFFF"/>
+        <w:spacing w:before="100" w:beforeAutospacing="1" w:after="100" w:afterAutospacing="1" w:line="222" w:lineRule="atLeast"/>
+        <w:rPr>
+          <w:rFonts w:ascii="Arial" w:eastAsia="Times New Roman" w:hAnsi="Arial" w:cs="Arial"/>
+          <w:color w:val="444444"/>
+          <w:sz w:val="16"/>
+          <w:szCs w:val="16"/>
+        </w:rPr>
+      </w:pPr>
+      <w:r>
+        <w:rPr>
+          <w:rFonts w:ascii="Arial" w:eastAsia="Times New Roman" w:hAnsi="Arial" w:cs="Arial"/>
+          <w:color w:val="444444"/>
+          <w:sz w:val="16"/>
+          <w:szCs w:val="16"/>
+        </w:rPr>
+        <w:t>MST/Shortest Path/Hamiltonian Path</w:t>
+      </w:r>
+    </w:p>
+    <w:p>
+      <w:pPr>
+        <w:numPr>
+          <w:ilvl w:val="0"/>
+          <w:numId w:val="8"/>
+        </w:numPr>
+        <w:shd w:val="clear" w:color="auto" w:fill="FFFFFF"/>
+        <w:spacing w:before="100" w:beforeAutospacing="1" w:after="100" w:afterAutospacing="1" w:line="222" w:lineRule="atLeast"/>
+        <w:ind w:left="277"/>
+        <w:rPr>
+          <w:rFonts w:ascii="Arial" w:eastAsia="Times New Roman" w:hAnsi="Arial" w:cs="Arial"/>
+          <w:color w:val="444444"/>
+          <w:sz w:val="16"/>
+          <w:szCs w:val="16"/>
+          <w:highlight w:val="cyan"/>
+        </w:rPr>
+      </w:pPr>
+      <w:r>
+        <w:rPr>
+          <w:rFonts w:ascii="Arial" w:eastAsia="Times New Roman" w:hAnsi="Arial" w:cs="Arial"/>
+          <w:color w:val="444444"/>
+          <w:sz w:val="16"/>
+          <w:szCs w:val="16"/>
+          <w:highlight w:val="cyan"/>
+        </w:rPr>
+        <w:t>Ski Course Rating (skilevel)</w:t>
+      </w:r>
+    </w:p>
+    <w:p>
+      <w:pPr>
+        <w:numPr>
+          <w:ilvl w:val="0"/>
+          <w:numId w:val="8"/>
+        </w:numPr>
+        <w:shd w:val="clear" w:color="auto" w:fill="FFFFFF"/>
+        <w:spacing w:before="100" w:beforeAutospacing="1" w:after="100" w:afterAutospacing="1" w:line="222" w:lineRule="atLeast"/>
+        <w:ind w:left="277"/>
+        <w:rPr>
+          <w:rFonts w:ascii="Arial" w:eastAsia="Times New Roman" w:hAnsi="Arial" w:cs="Arial"/>
+          <w:color w:val="444444"/>
+          <w:sz w:val="16"/>
+          <w:szCs w:val="16"/>
+          <w:highlight w:val="cyan"/>
+        </w:rPr>
+      </w:pPr>
+      <w:r>
+        <w:rPr>
+          <w:rFonts w:ascii="Arial" w:eastAsia="Times New Roman" w:hAnsi="Arial" w:cs="Arial"/>
+          <w:color w:val="444444"/>
+          <w:sz w:val="16"/>
+          <w:szCs w:val="16"/>
+          <w:highlight w:val="cyan"/>
+        </w:rPr>
+        <w:t>Cheering up the Cows (cheer)</w:t>
+      </w:r>
+    </w:p>
+    <w:p>
+      <w:pPr>
+        <w:numPr>
+          <w:ilvl w:val="0"/>
+          <w:numId w:val="8"/>
+        </w:numPr>
+        <w:shd w:val="clear" w:color="auto" w:fill="FFFFFF"/>
+        <w:spacing w:before="100" w:beforeAutospacing="1" w:after="100" w:afterAutospacing="1" w:line="222" w:lineRule="atLeast"/>
+        <w:ind w:left="277"/>
+        <w:rPr>
+          <w:rFonts w:ascii="Arial" w:eastAsia="Times New Roman" w:hAnsi="Arial" w:cs="Arial"/>
+          <w:color w:val="444444"/>
+          <w:sz w:val="16"/>
+          <w:szCs w:val="16"/>
+        </w:rPr>
+      </w:pPr>
+      <w:r>
+        <w:rPr>
+          <w:rFonts w:ascii="Arial" w:eastAsia="Times New Roman" w:hAnsi="Arial" w:cs="Arial"/>
+          <w:color w:val="444444"/>
+          <w:sz w:val="16"/>
+          <w:szCs w:val="16"/>
+        </w:rPr>
+        <w:t>Relocation (relocate)</w:t>
+      </w:r>
+    </w:p>
+    <w:p>
+      <w:pPr>
+        <w:numPr>
+          <w:ilvl w:val="0"/>
+          <w:numId w:val="8"/>
+        </w:numPr>
+        <w:shd w:val="clear" w:color="auto" w:fill="FFFFFF"/>
+        <w:spacing w:before="100" w:beforeAutospacing="1" w:after="100" w:afterAutospacing="1" w:line="222" w:lineRule="atLeast"/>
+        <w:ind w:left="277"/>
+        <w:rPr>
+          <w:rFonts w:ascii="Arial" w:eastAsia="Times New Roman" w:hAnsi="Arial" w:cs="Arial"/>
+          <w:color w:val="444444"/>
+          <w:sz w:val="16"/>
+          <w:szCs w:val="16"/>
+        </w:rPr>
+      </w:pPr>
+      <w:r>
+        <w:rPr>
+          <w:rFonts w:ascii="Arial" w:eastAsia="Times New Roman" w:hAnsi="Arial" w:cs="Arial"/>
+          <w:color w:val="444444"/>
+          <w:sz w:val="16"/>
+          <w:szCs w:val="16"/>
+        </w:rPr>
+        <w:t>Big Macs Around the World (bigmac)</w:t>
+      </w:r>
+    </w:p>
+    <w:p>
+      <w:pPr>
+        <w:numPr>
+          <w:ilvl w:val="0"/>
+          <w:numId w:val="8"/>
+        </w:numPr>
+        <w:shd w:val="clear" w:color="auto" w:fill="FFFFFF"/>
+        <w:spacing w:before="100" w:beforeAutospacing="1" w:after="100" w:afterAutospacing="1" w:line="222" w:lineRule="atLeast"/>
+        <w:ind w:left="277"/>
+        <w:rPr>
+          <w:rFonts w:ascii="Arial" w:eastAsia="Times New Roman" w:hAnsi="Arial" w:cs="Arial"/>
+          <w:color w:val="444444"/>
+          <w:sz w:val="16"/>
+          <w:szCs w:val="16"/>
+        </w:rPr>
+      </w:pPr>
+      <w:r>
+        <w:rPr>
+          <w:rFonts w:ascii="Arial" w:eastAsia="Times New Roman" w:hAnsi="Arial" w:cs="Arial"/>
+          <w:color w:val="444444"/>
+          <w:sz w:val="16"/>
+          <w:szCs w:val="16"/>
+        </w:rPr>
+        <w:t>Roadblock (rblock)</w:t>
+      </w:r>
+    </w:p>
+    <w:p>
+      <w:pPr>
+        <w:numPr>
+          <w:ilvl w:val="0"/>
+          <w:numId w:val="8"/>
+        </w:numPr>
+        <w:shd w:val="clear" w:color="auto" w:fill="FFFFFF"/>
+        <w:spacing w:before="100" w:beforeAutospacing="1" w:after="100" w:afterAutospacing="1" w:line="222" w:lineRule="atLeast"/>
+        <w:ind w:left="277"/>
+        <w:rPr>
+          <w:rFonts w:ascii="Arial" w:eastAsia="Times New Roman" w:hAnsi="Arial" w:cs="Arial"/>
+          <w:color w:val="444444"/>
+          <w:sz w:val="16"/>
+          <w:szCs w:val="16"/>
+          <w:highlight w:val="cyan"/>
+        </w:rPr>
+      </w:pPr>
+      <w:r>
+        <w:rPr>
+          <w:rFonts w:ascii="Arial" w:eastAsia="Times New Roman" w:hAnsi="Arial" w:cs="Arial"/>
+          <w:color w:val="444444"/>
+          <w:sz w:val="16"/>
+          <w:szCs w:val="16"/>
+          <w:highlight w:val="cyan"/>
+        </w:rPr>
+        <w:t>Safe Travel (travel)</w:t>
+      </w:r>
+    </w:p>
+    <w:p>
+      <w:pPr>
+        <w:numPr>
+          <w:ilvl w:val="0"/>
+          <w:numId w:val="8"/>
+        </w:numPr>
+        <w:shd w:val="clear" w:color="auto" w:fill="FFFFFF"/>
+        <w:spacing w:before="100" w:beforeAutospacing="1" w:after="100" w:afterAutospacing="1" w:line="222" w:lineRule="atLeast"/>
+        <w:ind w:left="277"/>
+        <w:rPr>
+          <w:rFonts w:ascii="Arial" w:eastAsia="Times New Roman" w:hAnsi="Arial" w:cs="Arial"/>
+          <w:color w:val="444444"/>
+          <w:sz w:val="16"/>
+          <w:szCs w:val="16"/>
+          <w:highlight w:val="cyan"/>
+        </w:rPr>
+      </w:pPr>
+      <w:r>
+        <w:rPr>
+          <w:rFonts w:ascii="Arial" w:eastAsia="Times New Roman" w:hAnsi="Arial" w:cs="Arial"/>
+          <w:color w:val="444444"/>
+          <w:sz w:val="16"/>
+          <w:szCs w:val="16"/>
+          <w:highlight w:val="cyan"/>
+        </w:rPr>
+        <w:t>Redundant Paths (rpaths)</w:t>
+      </w:r>
+    </w:p>
+    <w:p>
+      <w:pPr>
+        <w:numPr>
+          <w:ilvl w:val="0"/>
+          <w:numId w:val="8"/>
+        </w:numPr>
+        <w:shd w:val="clear" w:color="auto" w:fill="FFFFFF"/>
+        <w:spacing w:before="100" w:beforeAutospacing="1" w:after="100" w:afterAutospacing="1" w:line="222" w:lineRule="atLeast"/>
+        <w:ind w:left="277"/>
+        <w:rPr>
+          <w:rFonts w:ascii="Arial" w:eastAsia="Times New Roman" w:hAnsi="Arial" w:cs="Arial"/>
+          <w:color w:val="444444"/>
+          <w:sz w:val="16"/>
+          <w:szCs w:val="16"/>
+        </w:rPr>
+      </w:pPr>
       <w:r>
         <w:rPr>
           <w:rFonts w:ascii="Arial" w:eastAsia="Times New Roman" w:hAnsi="Arial" w:cs="Arial"/>
@@ -1678,11 +1609,26 @@
           <w:color w:val="444444"/>
           <w:sz w:val="16"/>
           <w:szCs w:val="16"/>
-          <w:highlight w:val="red"/>
-        </w:rPr>
-        <w:t>grassplant</w:t>
-      </w:r>
-      <w:proofErr w:type="spellEnd"/>
+        </w:rPr>
+        <w:t>(optional) Camelot (camelot)</w:t>
+      </w:r>
+    </w:p>
+    <w:p>
+      <w:pPr>
+        <w:numPr>
+          <w:ilvl w:val="0"/>
+          <w:numId w:val="8"/>
+        </w:numPr>
+        <w:shd w:val="clear" w:color="auto" w:fill="FFFFFF"/>
+        <w:spacing w:before="100" w:beforeAutospacing="1" w:after="100" w:afterAutospacing="1" w:line="222" w:lineRule="atLeast"/>
+        <w:ind w:left="277"/>
+        <w:rPr>
+          <w:rFonts w:ascii="Arial" w:eastAsia="Times New Roman" w:hAnsi="Arial" w:cs="Arial"/>
+          <w:color w:val="444444"/>
+          <w:sz w:val="16"/>
+          <w:szCs w:val="16"/>
+        </w:rPr>
+      </w:pPr>
       <w:r>
         <w:rPr>
           <w:rFonts w:ascii="Arial" w:eastAsia="Times New Roman" w:hAnsi="Arial" w:cs="Arial"/>
@@ -1691,320 +1637,745 @@
           <w:color w:val="444444"/>
           <w:sz w:val="16"/>
           <w:szCs w:val="16"/>
+        </w:rPr>
+        <w:t>Telephone Lines USACO 2007 Silver</w:t>
+      </w:r>
+    </w:p>
+    <w:p>
+      <w:pPr>
+        <w:shd w:val="clear" w:color="auto" w:fill="FFFFFF"/>
+        <w:spacing w:before="100" w:beforeAutospacing="1" w:after="100" w:afterAutospacing="1" w:line="222" w:lineRule="atLeast"/>
+        <w:rPr>
+          <w:rFonts w:ascii="Arial" w:eastAsia="Times New Roman" w:hAnsi="Arial" w:cs="Arial"/>
+          <w:color w:val="444444"/>
+          <w:sz w:val="16"/>
+          <w:szCs w:val="16"/>
+        </w:rPr>
+      </w:pPr>
+      <w:r>
+        <w:rPr>
+          <w:rFonts w:ascii="Arial" w:eastAsia="Times New Roman" w:hAnsi="Arial" w:cs="Arial"/>
+          <w:color w:val="444444"/>
+          <w:sz w:val="16"/>
+          <w:szCs w:val="16"/>
+        </w:rPr>
+        <w:t xml:space="preserve">SCC + Longest Path </w:t>
+      </w:r>
+    </w:p>
+    <w:p>
+      <w:pPr>
+        <w:numPr>
+          <w:ilvl w:val="0"/>
+          <w:numId w:val="9"/>
+        </w:numPr>
+        <w:shd w:val="clear" w:color="auto" w:fill="FFFFFF"/>
+        <w:spacing w:before="100" w:beforeAutospacing="1" w:after="100" w:afterAutospacing="1" w:line="222" w:lineRule="atLeast"/>
+        <w:ind w:left="277"/>
+        <w:rPr>
+          <w:rFonts w:ascii="Arial" w:eastAsia="Times New Roman" w:hAnsi="Arial" w:cs="Arial"/>
+          <w:color w:val="444444"/>
+          <w:sz w:val="16"/>
+          <w:szCs w:val="16"/>
+          <w:highlight w:val="yellow"/>
+        </w:rPr>
+      </w:pPr>
+      <w:r>
+        <w:rPr>
+          <w:rFonts w:ascii="Arial" w:eastAsia="Times New Roman" w:hAnsi="Arial" w:cs="Arial"/>
+          <w:color w:val="444444"/>
+          <w:sz w:val="16"/>
+          <w:szCs w:val="16"/>
+          <w:highlight w:val="yellow"/>
+        </w:rPr>
+        <w:t>The Cow Prom (prom)</w:t>
+      </w:r>
+      <w:r>
+        <w:rPr>
+          <w:rFonts w:ascii="Arial" w:eastAsia="Times New Roman" w:hAnsi="Arial" w:cs="Arial"/>
+          <w:color w:val="444444"/>
+          <w:sz w:val="16"/>
+          <w:szCs w:val="16"/>
+          <w:highlight w:val="yellow"/>
+        </w:rPr>
+        <w:t xml:space="preserve"> SCC</w:t>
+      </w:r>
+    </w:p>
+    <w:p>
+      <w:pPr>
+        <w:numPr>
+          <w:ilvl w:val="0"/>
+          <w:numId w:val="9"/>
+        </w:numPr>
+        <w:shd w:val="clear" w:color="auto" w:fill="FFFFFF"/>
+        <w:spacing w:before="100" w:beforeAutospacing="1" w:after="100" w:afterAutospacing="1" w:line="222" w:lineRule="atLeast"/>
+        <w:ind w:left="277"/>
+        <w:rPr>
+          <w:rFonts w:ascii="Arial" w:eastAsia="Times New Roman" w:hAnsi="Arial" w:cs="Arial"/>
+          <w:color w:val="444444"/>
+          <w:sz w:val="16"/>
+          <w:szCs w:val="16"/>
+          <w:highlight w:val="cyan"/>
+        </w:rPr>
+      </w:pPr>
+      <w:r>
+        <w:rPr>
+          <w:rFonts w:ascii="Arial" w:eastAsia="Times New Roman" w:hAnsi="Arial" w:cs="Arial"/>
+          <w:color w:val="444444"/>
+          <w:sz w:val="16"/>
+          <w:szCs w:val="16"/>
+          <w:highlight w:val="cyan"/>
+        </w:rPr>
+        <w:t>Grass Cownoisseur (grass)</w:t>
+      </w:r>
+    </w:p>
+    <w:p>
+      <w:pPr>
+        <w:numPr>
+          <w:ilvl w:val="0"/>
+          <w:numId w:val="9"/>
+        </w:numPr>
+        <w:shd w:val="clear" w:color="auto" w:fill="FFFFFF"/>
+        <w:spacing w:before="100" w:beforeAutospacing="1" w:after="100" w:afterAutospacing="1" w:line="222" w:lineRule="atLeast"/>
+        <w:ind w:left="277"/>
+        <w:rPr>
+          <w:rFonts w:ascii="Arial" w:eastAsia="Times New Roman" w:hAnsi="Arial" w:cs="Arial"/>
+          <w:color w:val="444444"/>
+          <w:sz w:val="16"/>
+          <w:szCs w:val="16"/>
+          <w:highlight w:val="yellow"/>
+        </w:rPr>
+      </w:pPr>
+      <w:r>
+        <w:rPr>
+          <w:rFonts w:ascii="Arial" w:eastAsia="Times New Roman" w:hAnsi="Arial" w:cs="Arial"/>
+          <w:color w:val="444444"/>
+          <w:sz w:val="16"/>
+          <w:szCs w:val="16"/>
+          <w:highlight w:val="yellow"/>
+        </w:rPr>
+        <w:t>Candy (candy)</w:t>
+      </w:r>
+      <w:r>
+        <w:rPr>
+          <w:rFonts w:ascii="Arial" w:eastAsia="Times New Roman" w:hAnsi="Arial" w:cs="Arial"/>
+          <w:color w:val="444444"/>
+          <w:sz w:val="16"/>
+          <w:szCs w:val="16"/>
+          <w:highlight w:val="yellow"/>
+        </w:rPr>
+        <w:t xml:space="preserve"> (longest path problem + check cycle)</w:t>
+      </w:r>
+    </w:p>
+    <w:p>
+      <w:pPr>
+        <w:numPr>
+          <w:ilvl w:val="0"/>
+          <w:numId w:val="9"/>
+        </w:numPr>
+        <w:shd w:val="clear" w:color="auto" w:fill="FFFFFF"/>
+        <w:spacing w:before="100" w:beforeAutospacing="1" w:after="100" w:afterAutospacing="1" w:line="222" w:lineRule="atLeast"/>
+        <w:ind w:left="277"/>
+        <w:rPr>
+          <w:rFonts w:ascii="Arial" w:eastAsia="Times New Roman" w:hAnsi="Arial" w:cs="Arial"/>
+          <w:color w:val="444444"/>
+          <w:sz w:val="16"/>
+          <w:szCs w:val="16"/>
+          <w:highlight w:val="yellow"/>
+        </w:rPr>
+      </w:pPr>
+      <w:r>
+        <w:rPr>
+          <w:rFonts w:ascii="Arial" w:eastAsia="Times New Roman" w:hAnsi="Arial" w:cs="Arial"/>
+          <w:color w:val="444444"/>
+          <w:sz w:val="16"/>
+          <w:szCs w:val="16"/>
+          <w:highlight w:val="yellow"/>
+        </w:rPr>
+        <w:t>Riding the Fences (fence)</w:t>
+      </w:r>
+      <w:r>
+        <w:rPr>
+          <w:rFonts w:ascii="Arial" w:eastAsia="Times New Roman" w:hAnsi="Arial" w:cs="Arial"/>
+          <w:color w:val="444444"/>
+          <w:sz w:val="16"/>
+          <w:szCs w:val="16"/>
+          <w:highlight w:val="yellow"/>
+        </w:rPr>
+        <w:t xml:space="preserve"> (euler tour)</w:t>
+      </w:r>
+    </w:p>
+    <w:p>
+      <w:pPr>
+        <w:numPr>
+          <w:ilvl w:val="0"/>
+          <w:numId w:val="9"/>
+        </w:numPr>
+        <w:shd w:val="clear" w:color="auto" w:fill="FFFFFF"/>
+        <w:spacing w:before="100" w:beforeAutospacing="1" w:after="100" w:afterAutospacing="1" w:line="222" w:lineRule="atLeast"/>
+        <w:ind w:left="277"/>
+        <w:rPr>
+          <w:rFonts w:ascii="Arial" w:eastAsia="Times New Roman" w:hAnsi="Arial" w:cs="Arial"/>
+          <w:color w:val="444444"/>
+          <w:sz w:val="16"/>
+          <w:szCs w:val="16"/>
+          <w:highlight w:val="cyan"/>
+        </w:rPr>
+      </w:pPr>
+      <w:r>
+        <w:rPr>
+          <w:rFonts w:ascii="Arial" w:eastAsia="Times New Roman" w:hAnsi="Arial" w:cs="Arial"/>
+          <w:color w:val="444444"/>
+          <w:sz w:val="16"/>
+          <w:szCs w:val="16"/>
+          <w:highlight w:val="cyan"/>
+        </w:rPr>
+        <w:t>Travelling Salesman Problem (tsp)</w:t>
+      </w:r>
+    </w:p>
+    <w:p>
+      <w:pPr>
+        <w:numPr>
+          <w:ilvl w:val="0"/>
+          <w:numId w:val="9"/>
+        </w:numPr>
+        <w:shd w:val="clear" w:color="auto" w:fill="FFFFFF"/>
+        <w:spacing w:before="100" w:beforeAutospacing="1" w:after="100" w:afterAutospacing="1" w:line="222" w:lineRule="atLeast"/>
+        <w:ind w:left="277"/>
+        <w:rPr>
+          <w:rFonts w:ascii="Arial" w:eastAsia="Times New Roman" w:hAnsi="Arial" w:cs="Arial"/>
+          <w:color w:val="444444"/>
+          <w:sz w:val="16"/>
+          <w:szCs w:val="16"/>
+          <w:highlight w:val="cyan"/>
+        </w:rPr>
+      </w:pPr>
+      <w:r>
+        <w:rPr>
+          <w:rFonts w:ascii="Arial" w:eastAsia="Times New Roman" w:hAnsi="Arial" w:cs="Arial"/>
+          <w:color w:val="444444"/>
+          <w:sz w:val="16"/>
+          <w:szCs w:val="16"/>
+          <w:highlight w:val="cyan"/>
+        </w:rPr>
+        <w:t>Island Travels (island2)</w:t>
+      </w:r>
+      <w:r>
+        <w:rPr>
+          <w:rFonts w:ascii="Arial" w:eastAsia="Times New Roman" w:hAnsi="Arial" w:cs="Arial"/>
+          <w:color w:val="444444"/>
+          <w:sz w:val="16"/>
+          <w:szCs w:val="16"/>
+          <w:highlight w:val="cyan"/>
+        </w:rPr>
+        <w:t xml:space="preserve"> (Hamiltonian path)</w:t>
+      </w:r>
+    </w:p>
+    <w:p>
+      <w:pPr>
+        <w:shd w:val="clear" w:color="auto" w:fill="FFFFFF"/>
+        <w:spacing w:before="100" w:beforeAutospacing="1" w:after="100" w:afterAutospacing="1" w:line="222" w:lineRule="atLeast"/>
+        <w:rPr>
+          <w:rFonts w:ascii="Arial" w:eastAsia="Times New Roman" w:hAnsi="Arial" w:cs="Arial"/>
+          <w:color w:val="444444"/>
+          <w:sz w:val="16"/>
+          <w:szCs w:val="16"/>
+        </w:rPr>
+      </w:pPr>
+      <w:r>
+        <w:rPr>
+          <w:rFonts w:ascii="Arial" w:eastAsia="Times New Roman" w:hAnsi="Arial" w:cs="Arial"/>
+          <w:color w:val="444444"/>
+          <w:sz w:val="16"/>
+          <w:szCs w:val="16"/>
+        </w:rPr>
+        <w:t>Greedy Problems</w:t>
+      </w:r>
+    </w:p>
+    <w:p>
+      <w:pPr>
+        <w:numPr>
+          <w:ilvl w:val="0"/>
+          <w:numId w:val="10"/>
+        </w:numPr>
+        <w:shd w:val="clear" w:color="auto" w:fill="FFFFFF"/>
+        <w:spacing w:before="100" w:beforeAutospacing="1" w:after="100" w:afterAutospacing="1" w:line="222" w:lineRule="atLeast"/>
+        <w:ind w:left="277"/>
+        <w:rPr>
+          <w:rFonts w:ascii="Arial" w:eastAsia="Times New Roman" w:hAnsi="Arial" w:cs="Arial"/>
+          <w:color w:val="444444"/>
+          <w:sz w:val="16"/>
+          <w:szCs w:val="16"/>
+          <w:highlight w:val="cyan"/>
+        </w:rPr>
+      </w:pPr>
+      <w:r>
+        <w:rPr>
+          <w:rFonts w:ascii="Arial" w:eastAsia="Times New Roman" w:hAnsi="Arial" w:cs="Arial"/>
+          <w:color w:val="444444"/>
+          <w:sz w:val="16"/>
+          <w:szCs w:val="16"/>
+          <w:highlight w:val="cyan"/>
+        </w:rPr>
+        <w:t>Gangs of Istanbull/Cowstantinople (gangs)</w:t>
+      </w:r>
+    </w:p>
+    <w:p>
+      <w:pPr>
+        <w:numPr>
+          <w:ilvl w:val="0"/>
+          <w:numId w:val="10"/>
+        </w:numPr>
+        <w:shd w:val="clear" w:color="auto" w:fill="FFFFFF"/>
+        <w:spacing w:before="100" w:beforeAutospacing="1" w:after="100" w:afterAutospacing="1" w:line="222" w:lineRule="atLeast"/>
+        <w:ind w:left="277"/>
+        <w:rPr>
+          <w:rFonts w:ascii="Arial" w:eastAsia="Times New Roman" w:hAnsi="Arial" w:cs="Arial"/>
+          <w:color w:val="444444"/>
+          <w:sz w:val="16"/>
+          <w:szCs w:val="16"/>
+          <w:highlight w:val="cyan"/>
+        </w:rPr>
+      </w:pPr>
+      <w:r>
+        <w:rPr>
+          <w:rFonts w:ascii="Arial" w:eastAsia="Times New Roman" w:hAnsi="Arial" w:cs="Arial"/>
+          <w:color w:val="444444"/>
+          <w:sz w:val="16"/>
+          <w:szCs w:val="16"/>
+          <w:highlight w:val="cyan"/>
+        </w:rPr>
+        <w:t>Covering the Corral (corral)</w:t>
+      </w:r>
+      <w:r>
+        <w:rPr>
+          <w:rFonts w:ascii="Arial" w:eastAsia="Times New Roman" w:hAnsi="Arial" w:cs="Arial"/>
+          <w:color w:val="444444"/>
+          <w:sz w:val="16"/>
+          <w:szCs w:val="16"/>
+          <w:highlight w:val="cyan"/>
+        </w:rPr>
+        <w:t xml:space="preserve"> cycle</w:t>
+      </w:r>
+    </w:p>
+    <w:p>
+      <w:pPr>
+        <w:numPr>
+          <w:ilvl w:val="0"/>
+          <w:numId w:val="10"/>
+        </w:numPr>
+        <w:shd w:val="clear" w:color="auto" w:fill="FFFFFF"/>
+        <w:spacing w:before="100" w:beforeAutospacing="1" w:after="100" w:afterAutospacing="1" w:line="222" w:lineRule="atLeast"/>
+        <w:ind w:left="277"/>
+        <w:rPr>
+          <w:rFonts w:ascii="Arial" w:eastAsia="Times New Roman" w:hAnsi="Arial" w:cs="Arial"/>
+          <w:color w:val="444444"/>
+          <w:sz w:val="16"/>
+          <w:szCs w:val="16"/>
+          <w:highlight w:val="cyan"/>
+        </w:rPr>
+      </w:pPr>
+      <w:r>
+        <w:rPr>
+          <w:rFonts w:ascii="Arial" w:eastAsia="Times New Roman" w:hAnsi="Arial" w:cs="Arial"/>
+          <w:color w:val="444444"/>
+          <w:sz w:val="16"/>
+          <w:szCs w:val="16"/>
+          <w:highlight w:val="cyan"/>
+        </w:rPr>
+        <w:t>Bottleneck (bottleneck)</w:t>
+      </w:r>
+      <w:r>
+        <w:rPr>
+          <w:rFonts w:ascii="Arial" w:eastAsia="Times New Roman" w:hAnsi="Arial" w:cs="Arial"/>
+          <w:color w:val="444444"/>
+          <w:sz w:val="16"/>
+          <w:szCs w:val="16"/>
+          <w:highlight w:val="cyan"/>
+        </w:rPr>
+        <w:t xml:space="preserve"> impossible</w:t>
+      </w:r>
+    </w:p>
+    <w:p>
+      <w:pPr>
+        <w:numPr>
+          <w:ilvl w:val="0"/>
+          <w:numId w:val="10"/>
+        </w:numPr>
+        <w:shd w:val="clear" w:color="auto" w:fill="FFFFFF"/>
+        <w:spacing w:before="100" w:beforeAutospacing="1" w:after="100" w:afterAutospacing="1" w:line="222" w:lineRule="atLeast"/>
+        <w:ind w:left="277"/>
+        <w:rPr>
+          <w:rFonts w:ascii="Arial" w:eastAsia="Times New Roman" w:hAnsi="Arial" w:cs="Arial"/>
+          <w:color w:val="444444"/>
+          <w:sz w:val="16"/>
+          <w:szCs w:val="16"/>
+          <w:highlight w:val="yellow"/>
+        </w:rPr>
+      </w:pPr>
+      <w:r>
+        <w:rPr>
+          <w:rFonts w:ascii="Arial" w:eastAsia="Times New Roman" w:hAnsi="Arial" w:cs="Arial"/>
+          <w:color w:val="444444"/>
+          <w:sz w:val="16"/>
+          <w:szCs w:val="16"/>
+          <w:highlight w:val="yellow"/>
+        </w:rPr>
+        <w:t>Fence Repair (plank)</w:t>
+      </w:r>
+      <w:r>
+        <w:rPr>
+          <w:rFonts w:ascii="Arial" w:eastAsia="Times New Roman" w:hAnsi="Arial" w:cs="Arial"/>
+          <w:color w:val="444444"/>
+          <w:sz w:val="16"/>
+          <w:szCs w:val="16"/>
+          <w:highlight w:val="yellow"/>
+        </w:rPr>
+        <w:t xml:space="preserve"> huffman encoding</w:t>
+      </w:r>
+    </w:p>
+    <w:p>
+      <w:pPr>
+        <w:numPr>
+          <w:ilvl w:val="0"/>
+          <w:numId w:val="10"/>
+        </w:numPr>
+        <w:shd w:val="clear" w:color="auto" w:fill="FFFFFF"/>
+        <w:spacing w:before="100" w:beforeAutospacing="1" w:after="100" w:afterAutospacing="1" w:line="222" w:lineRule="atLeast"/>
+        <w:ind w:left="277"/>
+        <w:rPr>
+          <w:rFonts w:ascii="Arial" w:eastAsia="Times New Roman" w:hAnsi="Arial" w:cs="Arial"/>
+          <w:color w:val="444444"/>
+          <w:sz w:val="16"/>
+          <w:szCs w:val="16"/>
+          <w:highlight w:val="yellow"/>
+        </w:rPr>
+      </w:pPr>
+      <w:r>
+        <w:rPr>
+          <w:rFonts w:ascii="Arial" w:eastAsia="Times New Roman" w:hAnsi="Arial" w:cs="Arial"/>
+          <w:color w:val="444444"/>
+          <w:sz w:val="16"/>
+          <w:szCs w:val="16"/>
+          <w:highlight w:val="yellow"/>
+        </w:rPr>
+        <w:t>Barn Allocation (balloc)</w:t>
+      </w:r>
+      <w:r>
+        <w:rPr>
+          <w:rFonts w:ascii="Arial" w:eastAsia="Times New Roman" w:hAnsi="Arial" w:cs="Arial"/>
+          <w:color w:val="444444"/>
+          <w:sz w:val="16"/>
+          <w:szCs w:val="16"/>
+          <w:highlight w:val="yellow"/>
+        </w:rPr>
+        <w:t xml:space="preserve"> segment tree</w:t>
+      </w:r>
+    </w:p>
+    <w:p>
+      <w:pPr>
+        <w:numPr>
+          <w:ilvl w:val="0"/>
+          <w:numId w:val="10"/>
+        </w:numPr>
+        <w:shd w:val="clear" w:color="auto" w:fill="FFFFFF"/>
+        <w:spacing w:before="100" w:beforeAutospacing="1" w:after="100" w:afterAutospacing="1" w:line="222" w:lineRule="atLeast"/>
+        <w:rPr>
+          <w:rFonts w:ascii="Arial" w:eastAsia="Times New Roman" w:hAnsi="Arial" w:cs="Arial"/>
+          <w:color w:val="444444"/>
+          <w:sz w:val="16"/>
+          <w:szCs w:val="16"/>
+          <w:highlight w:val="cyan"/>
+        </w:rPr>
+      </w:pPr>
+      <w:r>
+        <w:rPr>
+          <w:rFonts w:ascii="Arial" w:eastAsia="Times New Roman" w:hAnsi="Arial" w:cs="Arial"/>
+          <w:color w:val="444444"/>
+          <w:sz w:val="16"/>
+          <w:szCs w:val="16"/>
+          <w:highlight w:val="cyan"/>
+        </w:rPr>
+        <w:t>The Milk Queue (mqueue)</w:t>
+      </w:r>
+    </w:p>
+    <w:p>
+      <w:pPr>
+        <w:numPr>
+          <w:ilvl w:val="0"/>
+          <w:numId w:val="10"/>
+        </w:numPr>
+        <w:shd w:val="clear" w:color="auto" w:fill="FFFFFF"/>
+        <w:spacing w:before="100" w:beforeAutospacing="1" w:after="100" w:afterAutospacing="1" w:line="222" w:lineRule="atLeast"/>
+        <w:rPr>
+          <w:rFonts w:ascii="Arial" w:eastAsia="Times New Roman" w:hAnsi="Arial" w:cs="Arial"/>
+          <w:color w:val="444444"/>
+          <w:sz w:val="16"/>
+          <w:szCs w:val="16"/>
+          <w:highlight w:val="cyan"/>
+        </w:rPr>
+      </w:pPr>
+      <w:r>
+        <w:rPr>
+          <w:rFonts w:ascii="Arial" w:eastAsia="Times New Roman" w:hAnsi="Arial" w:cs="Arial"/>
+          <w:color w:val="444444"/>
+          <w:sz w:val="16"/>
+          <w:szCs w:val="16"/>
+          <w:highlight w:val="cyan"/>
+        </w:rPr>
+        <w:t>Large Banner (banner)</w:t>
+      </w:r>
+    </w:p>
+    <w:p>
+      <w:pPr>
+        <w:shd w:val="clear" w:color="auto" w:fill="FFFFFF"/>
+        <w:spacing w:before="100" w:beforeAutospacing="1" w:after="100" w:afterAutospacing="1" w:line="222" w:lineRule="atLeast"/>
+        <w:rPr>
+          <w:rFonts w:ascii="Arial" w:eastAsia="Times New Roman" w:hAnsi="Arial" w:cs="Arial"/>
+          <w:color w:val="444444"/>
+          <w:sz w:val="16"/>
+          <w:szCs w:val="16"/>
+        </w:rPr>
+      </w:pPr>
+    </w:p>
+    <w:p>
+      <w:pPr>
+        <w:shd w:val="clear" w:color="auto" w:fill="FFFFFF"/>
+        <w:spacing w:before="100" w:beforeAutospacing="1" w:after="100" w:afterAutospacing="1" w:line="222" w:lineRule="atLeast"/>
+        <w:rPr>
+          <w:rFonts w:ascii="Arial" w:eastAsia="Times New Roman" w:hAnsi="Arial" w:cs="Arial"/>
+          <w:color w:val="444444"/>
+          <w:sz w:val="16"/>
+          <w:szCs w:val="16"/>
+        </w:rPr>
+      </w:pPr>
+      <w:r>
+        <w:rPr>
+          <w:rFonts w:ascii="Arial" w:eastAsia="Times New Roman" w:hAnsi="Arial" w:cs="Arial"/>
+          <w:color w:val="444444"/>
+          <w:sz w:val="16"/>
+          <w:szCs w:val="16"/>
+        </w:rPr>
+        <w:t>DP with Binary Search</w:t>
+      </w:r>
+    </w:p>
+    <w:p>
+      <w:pPr>
+        <w:numPr>
+          <w:ilvl w:val="0"/>
+          <w:numId w:val="11"/>
+        </w:numPr>
+        <w:shd w:val="clear" w:color="auto" w:fill="FFFFFF"/>
+        <w:spacing w:before="100" w:beforeAutospacing="1" w:after="100" w:afterAutospacing="1" w:line="222" w:lineRule="atLeast"/>
+        <w:ind w:left="277"/>
+        <w:rPr>
+          <w:rFonts w:ascii="Arial" w:eastAsia="Times New Roman" w:hAnsi="Arial" w:cs="Arial"/>
+          <w:color w:val="444444"/>
+          <w:sz w:val="16"/>
+          <w:szCs w:val="16"/>
+          <w:highlight w:val="cyan"/>
+        </w:rPr>
+      </w:pPr>
+      <w:r>
+        <w:rPr>
+          <w:rFonts w:ascii="Arial" w:eastAsia="Times New Roman" w:hAnsi="Arial" w:cs="Arial"/>
+          <w:color w:val="444444"/>
+          <w:sz w:val="16"/>
+          <w:szCs w:val="16"/>
+          <w:highlight w:val="cyan"/>
+        </w:rPr>
+        <w:t>The Fewest Coins (fewcoins)</w:t>
+      </w:r>
+    </w:p>
+    <w:p>
+      <w:pPr>
+        <w:numPr>
+          <w:ilvl w:val="0"/>
+          <w:numId w:val="11"/>
+        </w:numPr>
+        <w:shd w:val="clear" w:color="auto" w:fill="FFFFFF"/>
+        <w:spacing w:before="100" w:beforeAutospacing="1" w:after="100" w:afterAutospacing="1" w:line="222" w:lineRule="atLeast"/>
+        <w:ind w:left="277"/>
+        <w:rPr>
+          <w:rFonts w:ascii="Arial" w:eastAsia="Times New Roman" w:hAnsi="Arial" w:cs="Arial"/>
+          <w:color w:val="444444"/>
+          <w:sz w:val="16"/>
+          <w:szCs w:val="16"/>
+        </w:rPr>
+      </w:pPr>
+      <w:r>
+        <w:rPr>
+          <w:rFonts w:ascii="Arial" w:eastAsia="Times New Roman" w:hAnsi="Arial" w:cs="Arial"/>
+          <w:color w:val="444444"/>
+          <w:sz w:val="16"/>
+          <w:szCs w:val="16"/>
+        </w:rPr>
+        <w:t>Twofive (twofive)</w:t>
+      </w:r>
+    </w:p>
+    <w:p>
+      <w:pPr>
+        <w:numPr>
+          <w:ilvl w:val="0"/>
+          <w:numId w:val="11"/>
+        </w:numPr>
+        <w:shd w:val="clear" w:color="auto" w:fill="FFFFFF"/>
+        <w:spacing w:before="100" w:beforeAutospacing="1" w:after="100" w:afterAutospacing="1" w:line="222" w:lineRule="atLeast"/>
+        <w:ind w:left="277"/>
+        <w:rPr>
+          <w:rFonts w:ascii="Arial" w:eastAsia="Times New Roman" w:hAnsi="Arial" w:cs="Arial"/>
+          <w:color w:val="444444"/>
+          <w:sz w:val="16"/>
+          <w:szCs w:val="16"/>
+          <w:highlight w:val="yellow"/>
+        </w:rPr>
+      </w:pPr>
+      <w:r>
+        <w:rPr>
+          <w:rFonts w:ascii="Arial" w:eastAsia="Times New Roman" w:hAnsi="Arial" w:cs="Arial"/>
+          <w:color w:val="444444"/>
+          <w:sz w:val="16"/>
+          <w:szCs w:val="16"/>
+          <w:highlight w:val="yellow"/>
+        </w:rPr>
+        <w:t>Palindromic Paths (palpath)</w:t>
+      </w:r>
+      <w:r>
+        <w:rPr>
+          <w:rFonts w:ascii="Arial" w:eastAsia="Times New Roman" w:hAnsi="Arial" w:cs="Arial"/>
+          <w:color w:val="444444"/>
+          <w:sz w:val="16"/>
+          <w:szCs w:val="16"/>
+          <w:highlight w:val="yellow"/>
+        </w:rPr>
+        <w:t xml:space="preserve"> classical DP</w:t>
+      </w:r>
+    </w:p>
+    <w:p>
+      <w:pPr>
+        <w:numPr>
+          <w:ilvl w:val="0"/>
+          <w:numId w:val="11"/>
+        </w:numPr>
+        <w:shd w:val="clear" w:color="auto" w:fill="FFFFFF"/>
+        <w:spacing w:before="100" w:beforeAutospacing="1" w:after="100" w:afterAutospacing="1" w:line="222" w:lineRule="atLeast"/>
+        <w:ind w:left="277"/>
+        <w:rPr>
+          <w:rFonts w:ascii="Arial" w:eastAsia="Times New Roman" w:hAnsi="Arial" w:cs="Arial"/>
+          <w:color w:val="444444"/>
+          <w:sz w:val="16"/>
+          <w:szCs w:val="16"/>
+          <w:highlight w:val="yellow"/>
+        </w:rPr>
+      </w:pPr>
+      <w:r>
+        <w:rPr>
+          <w:rFonts w:ascii="Arial" w:eastAsia="Times New Roman" w:hAnsi="Arial" w:cs="Arial"/>
+          <w:color w:val="444444"/>
+          <w:sz w:val="16"/>
+          <w:szCs w:val="16"/>
+          <w:highlight w:val="yellow"/>
+        </w:rPr>
+        <w:t>Mowing the Lawn (mowlawn)</w:t>
+      </w:r>
+      <w:r>
+        <w:rPr>
+          <w:rFonts w:ascii="Arial" w:eastAsia="Times New Roman" w:hAnsi="Arial" w:cs="Arial"/>
+          <w:color w:val="444444"/>
+          <w:sz w:val="16"/>
+          <w:szCs w:val="16"/>
+          <w:highlight w:val="yellow"/>
+        </w:rPr>
+        <w:t xml:space="preserve"> state space</w:t>
+      </w:r>
+    </w:p>
+    <w:p>
+      <w:pPr>
+        <w:numPr>
+          <w:ilvl w:val="0"/>
+          <w:numId w:val="11"/>
+        </w:numPr>
+        <w:shd w:val="clear" w:color="auto" w:fill="FFFFFF"/>
+        <w:spacing w:before="100" w:beforeAutospacing="1" w:after="100" w:afterAutospacing="1" w:line="222" w:lineRule="atLeast"/>
+        <w:ind w:left="277"/>
+        <w:rPr>
+          <w:rFonts w:ascii="Arial" w:eastAsia="Times New Roman" w:hAnsi="Arial" w:cs="Arial"/>
+          <w:color w:val="444444"/>
+          <w:sz w:val="16"/>
+          <w:szCs w:val="16"/>
+          <w:highlight w:val="yellow"/>
+        </w:rPr>
+      </w:pPr>
+      <w:r>
+        <w:rPr>
+          <w:rFonts w:ascii="Arial" w:eastAsia="Times New Roman" w:hAnsi="Arial" w:cs="Arial"/>
+          <w:color w:val="444444"/>
+          <w:sz w:val="16"/>
+          <w:szCs w:val="16"/>
+          <w:highlight w:val="yellow"/>
+        </w:rPr>
+        <w:t>Buying Feed (feed)</w:t>
+      </w:r>
+      <w:r>
+        <w:rPr>
+          <w:rFonts w:ascii="Arial" w:eastAsia="Times New Roman" w:hAnsi="Arial" w:cs="Arial"/>
+          <w:color w:val="444444"/>
+          <w:sz w:val="16"/>
+          <w:szCs w:val="16"/>
+          <w:highlight w:val="yellow"/>
+        </w:rPr>
+        <w:t xml:space="preserve"> state space</w:t>
+      </w:r>
+    </w:p>
+    <w:p>
+      <w:pPr>
+        <w:numPr>
+          <w:ilvl w:val="0"/>
+          <w:numId w:val="11"/>
+        </w:numPr>
+        <w:shd w:val="clear" w:color="auto" w:fill="FFFFFF"/>
+        <w:spacing w:before="100" w:beforeAutospacing="1" w:after="100" w:afterAutospacing="1" w:line="222" w:lineRule="atLeast"/>
+        <w:ind w:left="277"/>
+        <w:rPr>
+          <w:rFonts w:ascii="Arial" w:eastAsia="Times New Roman" w:hAnsi="Arial" w:cs="Arial"/>
+          <w:color w:val="444444"/>
+          <w:sz w:val="16"/>
+          <w:szCs w:val="16"/>
+        </w:rPr>
+      </w:pPr>
+      <w:r>
+        <w:rPr>
+          <w:rFonts w:ascii="Arial" w:eastAsia="Times New Roman" w:hAnsi="Arial" w:cs="Arial"/>
+          <w:color w:val="444444"/>
+          <w:sz w:val="16"/>
+          <w:szCs w:val="16"/>
+        </w:rPr>
+        <w:t>Moovie Mooving (movie)</w:t>
+      </w:r>
+      <w:r>
+        <w:rPr>
+          <w:rFonts w:ascii="Arial" w:eastAsia="Times New Roman" w:hAnsi="Arial" w:cs="Arial"/>
+          <w:color w:val="444444"/>
+          <w:sz w:val="16"/>
+          <w:szCs w:val="16"/>
+        </w:rPr>
+        <w:t xml:space="preserve"> bitmask</w:t>
+      </w:r>
+    </w:p>
+    <w:p>
+      <w:pPr>
+        <w:numPr>
+          <w:ilvl w:val="0"/>
+          <w:numId w:val="11"/>
+        </w:numPr>
+        <w:shd w:val="clear" w:color="auto" w:fill="FFFFFF"/>
+        <w:spacing w:before="100" w:beforeAutospacing="1" w:after="100" w:afterAutospacing="1" w:line="222" w:lineRule="atLeast"/>
+        <w:ind w:left="277"/>
+        <w:rPr>
+          <w:rFonts w:ascii="Arial" w:eastAsia="Times New Roman" w:hAnsi="Arial" w:cs="Arial"/>
+          <w:color w:val="444444"/>
+          <w:sz w:val="16"/>
+          <w:szCs w:val="16"/>
           <w:highlight w:val="red"/>
-        </w:rPr>
-        <w:t>)</w:t>
-      </w:r>
-    </w:p>
-    <w:p>
-      <w:pPr>
-        <w:shd w:val="clear" w:color="auto" w:fill="FFFFFF"/>
-        <w:spacing w:before="100" w:beforeAutospacing="1" w:after="100" w:afterAutospacing="1" w:line="222" w:lineRule="atLeast"/>
-        <w:rPr>
-          <w:rFonts w:ascii="Arial" w:eastAsia="Times New Roman" w:hAnsi="Arial" w:cs="Arial"/>
-          <w:color w:val="444444"/>
-          <w:sz w:val="16"/>
-          <w:szCs w:val="16"/>
-        </w:rPr>
-      </w:pPr>
-      <w:r>
-        <w:rPr>
-          <w:rFonts w:ascii="Arial" w:eastAsia="Times New Roman" w:hAnsi="Arial" w:cs="Arial"/>
-          <w:color w:val="444444"/>
-          <w:sz w:val="16"/>
-          <w:szCs w:val="16"/>
-        </w:rPr>
-        <w:t>MST/Shortest Path/Hamiltonian Path</w:t>
-      </w:r>
-    </w:p>
-    <w:p>
-      <w:pPr>
-        <w:numPr>
-          <w:ilvl w:val="0"/>
-          <w:numId w:val="8"/>
-        </w:numPr>
-        <w:shd w:val="clear" w:color="auto" w:fill="FFFFFF"/>
-        <w:spacing w:before="100" w:beforeAutospacing="1" w:after="100" w:afterAutospacing="1" w:line="222" w:lineRule="atLeast"/>
-        <w:ind w:left="277"/>
-        <w:rPr>
-          <w:rFonts w:ascii="Arial" w:eastAsia="Times New Roman" w:hAnsi="Arial" w:cs="Arial"/>
-          <w:color w:val="444444"/>
-          <w:sz w:val="16"/>
-          <w:szCs w:val="16"/>
-          <w:highlight w:val="cyan"/>
-        </w:rPr>
-      </w:pPr>
-      <w:r>
-        <w:rPr>
-          <w:rFonts w:ascii="Arial" w:eastAsia="Times New Roman" w:hAnsi="Arial" w:cs="Arial"/>
-          <w:color w:val="444444"/>
-          <w:sz w:val="16"/>
-          <w:szCs w:val="16"/>
-          <w:highlight w:val="cyan"/>
-        </w:rPr>
-        <w:t>Ski Course Rating (</w:t>
-      </w:r>
-      <w:proofErr w:type="spellStart"/>
-      <w:r>
-        <w:rPr>
-          <w:rFonts w:ascii="Arial" w:eastAsia="Times New Roman" w:hAnsi="Arial" w:cs="Arial"/>
-          <w:color w:val="444444"/>
-          <w:sz w:val="16"/>
-          <w:szCs w:val="16"/>
-          <w:highlight w:val="cyan"/>
-        </w:rPr>
-        <w:t>skilevel</w:t>
-      </w:r>
-      <w:proofErr w:type="spellEnd"/>
-      <w:r>
-        <w:rPr>
-          <w:rFonts w:ascii="Arial" w:eastAsia="Times New Roman" w:hAnsi="Arial" w:cs="Arial"/>
-          <w:color w:val="444444"/>
-          <w:sz w:val="16"/>
-          <w:szCs w:val="16"/>
-          <w:highlight w:val="cyan"/>
-        </w:rPr>
-        <w:t>)</w:t>
-      </w:r>
-    </w:p>
-    <w:p>
-      <w:pPr>
-        <w:numPr>
-          <w:ilvl w:val="0"/>
-          <w:numId w:val="8"/>
-        </w:numPr>
-        <w:shd w:val="clear" w:color="auto" w:fill="FFFFFF"/>
-        <w:spacing w:before="100" w:beforeAutospacing="1" w:after="100" w:afterAutospacing="1" w:line="222" w:lineRule="atLeast"/>
-        <w:ind w:left="277"/>
-        <w:rPr>
-          <w:rFonts w:ascii="Arial" w:eastAsia="Times New Roman" w:hAnsi="Arial" w:cs="Arial"/>
-          <w:color w:val="444444"/>
-          <w:sz w:val="16"/>
-          <w:szCs w:val="16"/>
-          <w:highlight w:val="cyan"/>
-        </w:rPr>
-      </w:pPr>
-      <w:r>
-        <w:rPr>
-          <w:rFonts w:ascii="Arial" w:eastAsia="Times New Roman" w:hAnsi="Arial" w:cs="Arial"/>
-          <w:color w:val="444444"/>
-          <w:sz w:val="16"/>
-          <w:szCs w:val="16"/>
-          <w:highlight w:val="cyan"/>
-        </w:rPr>
-        <w:t>Cheering up the Cows (cheer)</w:t>
-      </w:r>
-    </w:p>
-    <w:p>
-      <w:pPr>
-        <w:numPr>
-          <w:ilvl w:val="0"/>
-          <w:numId w:val="8"/>
-        </w:numPr>
-        <w:shd w:val="clear" w:color="auto" w:fill="FFFFFF"/>
-        <w:spacing w:before="100" w:beforeAutospacing="1" w:after="100" w:afterAutospacing="1" w:line="222" w:lineRule="atLeast"/>
-        <w:ind w:left="277"/>
-        <w:rPr>
-          <w:rFonts w:ascii="Arial" w:eastAsia="Times New Roman" w:hAnsi="Arial" w:cs="Arial"/>
-          <w:color w:val="444444"/>
-          <w:sz w:val="16"/>
-          <w:szCs w:val="16"/>
-        </w:rPr>
-      </w:pPr>
-      <w:r>
-        <w:rPr>
-          <w:rFonts w:ascii="Arial" w:eastAsia="Times New Roman" w:hAnsi="Arial" w:cs="Arial"/>
-          <w:color w:val="444444"/>
-          <w:sz w:val="16"/>
-          <w:szCs w:val="16"/>
-        </w:rPr>
-        <w:t>Relocation (relocate)</w:t>
-      </w:r>
-    </w:p>
-    <w:p>
-      <w:pPr>
-        <w:numPr>
-          <w:ilvl w:val="0"/>
-          <w:numId w:val="8"/>
-        </w:numPr>
-        <w:shd w:val="clear" w:color="auto" w:fill="FFFFFF"/>
-        <w:spacing w:before="100" w:beforeAutospacing="1" w:after="100" w:afterAutospacing="1" w:line="222" w:lineRule="atLeast"/>
-        <w:ind w:left="277"/>
-        <w:rPr>
-          <w:rFonts w:ascii="Arial" w:eastAsia="Times New Roman" w:hAnsi="Arial" w:cs="Arial"/>
-          <w:color w:val="444444"/>
-          <w:sz w:val="16"/>
-          <w:szCs w:val="16"/>
-        </w:rPr>
-      </w:pPr>
-      <w:r>
-        <w:rPr>
-          <w:rFonts w:ascii="Arial" w:eastAsia="Times New Roman" w:hAnsi="Arial" w:cs="Arial"/>
-          <w:color w:val="444444"/>
-          <w:sz w:val="16"/>
-          <w:szCs w:val="16"/>
-        </w:rPr>
-        <w:t>Big Macs Around the World (</w:t>
-      </w:r>
-      <w:proofErr w:type="spellStart"/>
-      <w:r>
-        <w:rPr>
-          <w:rFonts w:ascii="Arial" w:eastAsia="Times New Roman" w:hAnsi="Arial" w:cs="Arial"/>
-          <w:color w:val="444444"/>
-          <w:sz w:val="16"/>
-          <w:szCs w:val="16"/>
-        </w:rPr>
-        <w:t>bigmac</w:t>
-      </w:r>
-      <w:proofErr w:type="spellEnd"/>
-      <w:r>
-        <w:rPr>
-          <w:rFonts w:ascii="Arial" w:eastAsia="Times New Roman" w:hAnsi="Arial" w:cs="Arial"/>
-          <w:color w:val="444444"/>
-          <w:sz w:val="16"/>
-          <w:szCs w:val="16"/>
-        </w:rPr>
-        <w:t>)</w:t>
-      </w:r>
-    </w:p>
-    <w:p>
-      <w:pPr>
-        <w:numPr>
-          <w:ilvl w:val="0"/>
-          <w:numId w:val="8"/>
-        </w:numPr>
-        <w:shd w:val="clear" w:color="auto" w:fill="FFFFFF"/>
-        <w:spacing w:before="100" w:beforeAutospacing="1" w:after="100" w:afterAutospacing="1" w:line="222" w:lineRule="atLeast"/>
-        <w:ind w:left="277"/>
-        <w:rPr>
-          <w:rFonts w:ascii="Arial" w:eastAsia="Times New Roman" w:hAnsi="Arial" w:cs="Arial"/>
-          <w:color w:val="444444"/>
-          <w:sz w:val="16"/>
-          <w:szCs w:val="16"/>
-        </w:rPr>
-      </w:pPr>
-      <w:r>
-        <w:rPr>
-          <w:rFonts w:ascii="Arial" w:eastAsia="Times New Roman" w:hAnsi="Arial" w:cs="Arial"/>
-          <w:color w:val="444444"/>
-          <w:sz w:val="16"/>
-          <w:szCs w:val="16"/>
-        </w:rPr>
-        <w:t>Roadblock (</w:t>
-      </w:r>
-      <w:proofErr w:type="spellStart"/>
-      <w:r>
-        <w:rPr>
-          <w:rFonts w:ascii="Arial" w:eastAsia="Times New Roman" w:hAnsi="Arial" w:cs="Arial"/>
-          <w:color w:val="444444"/>
-          <w:sz w:val="16"/>
-          <w:szCs w:val="16"/>
-        </w:rPr>
-        <w:t>rblock</w:t>
-      </w:r>
-      <w:proofErr w:type="spellEnd"/>
-      <w:r>
-        <w:rPr>
-          <w:rFonts w:ascii="Arial" w:eastAsia="Times New Roman" w:hAnsi="Arial" w:cs="Arial"/>
-          <w:color w:val="444444"/>
-          <w:sz w:val="16"/>
-          <w:szCs w:val="16"/>
-        </w:rPr>
-        <w:t>)</w:t>
-      </w:r>
-    </w:p>
-    <w:p>
-      <w:pPr>
-        <w:numPr>
-          <w:ilvl w:val="0"/>
-          <w:numId w:val="8"/>
-        </w:numPr>
-        <w:shd w:val="clear" w:color="auto" w:fill="FFFFFF"/>
-        <w:spacing w:before="100" w:beforeAutospacing="1" w:after="100" w:afterAutospacing="1" w:line="222" w:lineRule="atLeast"/>
-        <w:ind w:left="277"/>
-        <w:rPr>
-          <w:rFonts w:ascii="Arial" w:eastAsia="Times New Roman" w:hAnsi="Arial" w:cs="Arial"/>
-          <w:color w:val="444444"/>
-          <w:sz w:val="16"/>
-          <w:szCs w:val="16"/>
-          <w:highlight w:val="cyan"/>
-        </w:rPr>
-      </w:pPr>
-      <w:r>
-        <w:rPr>
-          <w:rFonts w:ascii="Arial" w:eastAsia="Times New Roman" w:hAnsi="Arial" w:cs="Arial"/>
-          <w:color w:val="444444"/>
-          <w:sz w:val="16"/>
-          <w:szCs w:val="16"/>
-          <w:highlight w:val="cyan"/>
-        </w:rPr>
-        <w:t>Safe Travel (travel)</w:t>
-      </w:r>
-    </w:p>
-    <w:p>
-      <w:pPr>
-        <w:numPr>
-          <w:ilvl w:val="0"/>
-          <w:numId w:val="8"/>
-        </w:numPr>
-        <w:shd w:val="clear" w:color="auto" w:fill="FFFFFF"/>
-        <w:spacing w:before="100" w:beforeAutospacing="1" w:after="100" w:afterAutospacing="1" w:line="222" w:lineRule="atLeast"/>
-        <w:ind w:left="277"/>
-        <w:rPr>
-          <w:rFonts w:ascii="Arial" w:eastAsia="Times New Roman" w:hAnsi="Arial" w:cs="Arial"/>
-          <w:color w:val="444444"/>
-          <w:sz w:val="16"/>
-          <w:szCs w:val="16"/>
-          <w:highlight w:val="cyan"/>
-        </w:rPr>
-      </w:pPr>
-      <w:r>
-        <w:rPr>
-          <w:rFonts w:ascii="Arial" w:eastAsia="Times New Roman" w:hAnsi="Arial" w:cs="Arial"/>
-          <w:color w:val="444444"/>
-          <w:sz w:val="16"/>
-          <w:szCs w:val="16"/>
-          <w:highlight w:val="cyan"/>
-        </w:rPr>
-        <w:t>Redundant Paths (</w:t>
-      </w:r>
-      <w:proofErr w:type="spellStart"/>
-      <w:r>
-        <w:rPr>
-          <w:rFonts w:ascii="Arial" w:eastAsia="Times New Roman" w:hAnsi="Arial" w:cs="Arial"/>
-          <w:color w:val="444444"/>
-          <w:sz w:val="16"/>
-          <w:szCs w:val="16"/>
-          <w:highlight w:val="cyan"/>
-        </w:rPr>
-        <w:t>rpaths</w:t>
-      </w:r>
-      <w:proofErr w:type="spellEnd"/>
-      <w:r>
-        <w:rPr>
-          <w:rFonts w:ascii="Arial" w:eastAsia="Times New Roman" w:hAnsi="Arial" w:cs="Arial"/>
-          <w:color w:val="444444"/>
-          <w:sz w:val="16"/>
-          <w:szCs w:val="16"/>
-          <w:highlight w:val="cyan"/>
-        </w:rPr>
-        <w:t>)</w:t>
-      </w:r>
-    </w:p>
-    <w:p>
-      <w:pPr>
-        <w:numPr>
-          <w:ilvl w:val="0"/>
-          <w:numId w:val="8"/>
-        </w:numPr>
-        <w:shd w:val="clear" w:color="auto" w:fill="FFFFFF"/>
-        <w:spacing w:before="100" w:beforeAutospacing="1" w:after="100" w:afterAutospacing="1" w:line="222" w:lineRule="atLeast"/>
-        <w:ind w:left="277"/>
-        <w:rPr>
-          <w:rFonts w:ascii="Arial" w:eastAsia="Times New Roman" w:hAnsi="Arial" w:cs="Arial"/>
-          <w:color w:val="444444"/>
-          <w:sz w:val="16"/>
-          <w:szCs w:val="16"/>
         </w:rPr>
       </w:pPr>
       <w:r>
@@ -2015,10 +2386,10 @@
           <w:color w:val="444444"/>
           <w:sz w:val="16"/>
           <w:szCs w:val="16"/>
-        </w:rPr>
-        <w:t>(optional) Camelot (</w:t>
-      </w:r>
-      <w:proofErr w:type="spellStart"/>
+          <w:highlight w:val="cyan"/>
+        </w:rPr>
+        <w:t xml:space="preserve">(optional) Tower of Hay </w:t>
+      </w:r>
       <w:r>
         <w:rPr>
           <w:rFonts w:ascii="Arial" w:eastAsia="Times New Roman" w:hAnsi="Arial" w:cs="Arial"/>
@@ -2027,10 +2398,10 @@
           <w:color w:val="444444"/>
           <w:sz w:val="16"/>
           <w:szCs w:val="16"/>
-        </w:rPr>
-        <w:t>camelot</w:t>
-      </w:r>
-      <w:proofErr w:type="spellEnd"/>
+          <w:highlight w:val="red"/>
+        </w:rPr>
+        <w:t>(tower)</w:t>
+      </w:r>
       <w:r>
         <w:rPr>
           <w:rFonts w:ascii="Arial" w:eastAsia="Times New Roman" w:hAnsi="Arial" w:cs="Arial"/>
@@ -2039,26 +2410,171 @@
           <w:color w:val="444444"/>
           <w:sz w:val="16"/>
           <w:szCs w:val="16"/>
-        </w:rPr>
-        <w:t>)</w:t>
-      </w:r>
-    </w:p>
-    <w:p>
-      <w:pPr>
-        <w:numPr>
-          <w:ilvl w:val="0"/>
-          <w:numId w:val="8"/>
-        </w:numPr>
-        <w:shd w:val="clear" w:color="auto" w:fill="FFFFFF"/>
-        <w:spacing w:before="100" w:beforeAutospacing="1" w:after="100" w:afterAutospacing="1" w:line="222" w:lineRule="atLeast"/>
-        <w:ind w:left="277"/>
-        <w:rPr>
-          <w:rFonts w:ascii="Arial" w:eastAsia="Times New Roman" w:hAnsi="Arial" w:cs="Arial"/>
-          <w:color w:val="444444"/>
-          <w:sz w:val="16"/>
-          <w:szCs w:val="16"/>
-        </w:rPr>
-      </w:pPr>
+          <w:highlight w:val="red"/>
+        </w:rPr>
+        <w:t xml:space="preserve"> classical DP</w:t>
+      </w:r>
+    </w:p>
+    <w:p>
+      <w:pPr>
+        <w:shd w:val="clear" w:color="auto" w:fill="FFFFFF"/>
+        <w:spacing w:before="100" w:beforeAutospacing="1" w:after="100" w:afterAutospacing="1" w:line="222" w:lineRule="atLeast"/>
+        <w:rPr>
+          <w:rFonts w:ascii="Arial" w:eastAsia="Times New Roman" w:hAnsi="Arial" w:cs="Arial"/>
+          <w:color w:val="444444"/>
+          <w:sz w:val="16"/>
+          <w:szCs w:val="16"/>
+        </w:rPr>
+      </w:pPr>
+      <w:r>
+        <w:rPr>
+          <w:rFonts w:ascii="Arial" w:eastAsia="Times New Roman" w:hAnsi="Arial" w:cs="Arial"/>
+          <w:color w:val="444444"/>
+          <w:sz w:val="16"/>
+          <w:szCs w:val="16"/>
+        </w:rPr>
+        <w:t>Sliding Window DP</w:t>
+      </w:r>
+    </w:p>
+    <w:p>
+      <w:pPr>
+        <w:numPr>
+          <w:ilvl w:val="0"/>
+          <w:numId w:val="12"/>
+        </w:numPr>
+        <w:shd w:val="clear" w:color="auto" w:fill="FFFFFF"/>
+        <w:spacing w:before="100" w:beforeAutospacing="1" w:after="100" w:afterAutospacing="1" w:line="222" w:lineRule="atLeast"/>
+        <w:ind w:left="277"/>
+        <w:rPr>
+          <w:rFonts w:ascii="Arial" w:eastAsia="Times New Roman" w:hAnsi="Arial" w:cs="Arial"/>
+          <w:color w:val="444444"/>
+          <w:sz w:val="16"/>
+          <w:szCs w:val="16"/>
+          <w:highlight w:val="yellow"/>
+        </w:rPr>
+      </w:pPr>
+      <w:r>
+        <w:rPr>
+          <w:rFonts w:ascii="Arial" w:eastAsia="Times New Roman" w:hAnsi="Arial" w:cs="Arial"/>
+          <w:color w:val="444444"/>
+          <w:sz w:val="16"/>
+          <w:szCs w:val="16"/>
+          <w:highlight w:val="yellow"/>
+        </w:rPr>
+        <w:t>Cow Hopscotch (hop)</w:t>
+      </w:r>
+      <w:r>
+        <w:rPr>
+          <w:rFonts w:ascii="Arial" w:eastAsia="Times New Roman" w:hAnsi="Arial" w:cs="Arial"/>
+          <w:color w:val="444444"/>
+          <w:sz w:val="16"/>
+          <w:szCs w:val="16"/>
+          <w:highlight w:val="yellow"/>
+        </w:rPr>
+        <w:t xml:space="preserve"> good dp</w:t>
+      </w:r>
+    </w:p>
+    <w:p>
+      <w:pPr>
+        <w:numPr>
+          <w:ilvl w:val="0"/>
+          <w:numId w:val="12"/>
+        </w:numPr>
+        <w:shd w:val="clear" w:color="auto" w:fill="FFFFFF"/>
+        <w:spacing w:before="100" w:beforeAutospacing="1" w:after="100" w:afterAutospacing="1" w:line="222" w:lineRule="atLeast"/>
+        <w:ind w:left="277"/>
+        <w:rPr>
+          <w:rFonts w:ascii="Arial" w:eastAsia="Times New Roman" w:hAnsi="Arial" w:cs="Arial"/>
+          <w:color w:val="444444"/>
+          <w:sz w:val="16"/>
+          <w:szCs w:val="16"/>
+          <w:highlight w:val="yellow"/>
+        </w:rPr>
+      </w:pPr>
+      <w:r>
+        <w:rPr>
+          <w:rFonts w:ascii="Arial" w:eastAsia="Times New Roman" w:hAnsi="Arial" w:cs="Arial"/>
+          <w:color w:val="444444"/>
+          <w:sz w:val="16"/>
+          <w:szCs w:val="16"/>
+          <w:highlight w:val="yellow"/>
+        </w:rPr>
+        <w:t>Route Designing (route)</w:t>
+      </w:r>
+      <w:r>
+        <w:rPr>
+          <w:rFonts w:ascii="Arial" w:eastAsia="Times New Roman" w:hAnsi="Arial" w:cs="Arial"/>
+          <w:color w:val="444444"/>
+          <w:sz w:val="16"/>
+          <w:szCs w:val="16"/>
+          <w:highlight w:val="yellow"/>
+        </w:rPr>
+        <w:t xml:space="preserve"> weird dp states</w:t>
+      </w:r>
+    </w:p>
+    <w:p>
+      <w:pPr>
+        <w:numPr>
+          <w:ilvl w:val="0"/>
+          <w:numId w:val="12"/>
+        </w:numPr>
+        <w:shd w:val="clear" w:color="auto" w:fill="FFFFFF"/>
+        <w:spacing w:before="100" w:beforeAutospacing="1" w:after="100" w:afterAutospacing="1" w:line="222" w:lineRule="atLeast"/>
+        <w:ind w:left="277"/>
+        <w:rPr>
+          <w:rFonts w:ascii="Arial" w:eastAsia="Times New Roman" w:hAnsi="Arial" w:cs="Arial"/>
+          <w:color w:val="444444"/>
+          <w:sz w:val="16"/>
+          <w:szCs w:val="16"/>
+        </w:rPr>
+      </w:pPr>
+      <w:r>
+        <w:rPr>
+          <w:rFonts w:ascii="Arial" w:eastAsia="Times New Roman" w:hAnsi="Arial" w:cs="Arial"/>
+          <w:color w:val="444444"/>
+          <w:sz w:val="16"/>
+          <w:szCs w:val="16"/>
+        </w:rPr>
+        <w:t>Hidden Codes (codes)</w:t>
+      </w:r>
+    </w:p>
+    <w:p>
+      <w:pPr>
+        <w:numPr>
+          <w:ilvl w:val="0"/>
+          <w:numId w:val="12"/>
+        </w:numPr>
+        <w:shd w:val="clear" w:color="auto" w:fill="FFFFFF"/>
+        <w:spacing w:before="100" w:beforeAutospacing="1" w:after="100" w:afterAutospacing="1" w:line="222" w:lineRule="atLeast"/>
+        <w:ind w:left="277"/>
+        <w:rPr>
+          <w:rFonts w:ascii="Arial" w:eastAsia="Times New Roman" w:hAnsi="Arial" w:cs="Arial"/>
+          <w:color w:val="444444"/>
+          <w:sz w:val="16"/>
+          <w:szCs w:val="16"/>
+          <w:highlight w:val="yellow"/>
+        </w:rPr>
+      </w:pPr>
+      <w:r>
+        <w:rPr>
+          <w:rFonts w:ascii="Arial" w:eastAsia="Times New Roman" w:hAnsi="Arial" w:cs="Arial"/>
+          <w:color w:val="444444"/>
+          <w:sz w:val="16"/>
+          <w:szCs w:val="16"/>
+          <w:highlight w:val="yellow"/>
+        </w:rPr>
+        <w:t>Telephone Wire (telewire)</w:t>
+      </w:r>
+      <w:r>
+        <w:rPr>
+          <w:rFonts w:ascii="Arial" w:eastAsia="Times New Roman" w:hAnsi="Arial" w:cs="Arial"/>
+          <w:color w:val="444444"/>
+          <w:sz w:val="16"/>
+          <w:szCs w:val="16"/>
+          <w:highlight w:val="yellow"/>
+        </w:rPr>
+        <w:t xml:space="preserve"> good dp + sweep</w:t>
+      </w:r>
       <w:r>
         <w:rPr>
           <w:rFonts w:ascii="Arial" w:eastAsia="Times New Roman" w:hAnsi="Arial" w:cs="Arial"/>
@@ -2067,1039 +2583,26 @@
           <w:color w:val="444444"/>
           <w:sz w:val="16"/>
           <w:szCs w:val="16"/>
-        </w:rPr>
-        <w:t>Telephone Lines USACO 2007 Silver</w:t>
-      </w:r>
-    </w:p>
-    <w:p>
-      <w:pPr>
-        <w:shd w:val="clear" w:color="auto" w:fill="FFFFFF"/>
-        <w:spacing w:before="100" w:beforeAutospacing="1" w:after="100" w:afterAutospacing="1" w:line="222" w:lineRule="atLeast"/>
-        <w:rPr>
-          <w:rFonts w:ascii="Arial" w:eastAsia="Times New Roman" w:hAnsi="Arial" w:cs="Arial"/>
-          <w:color w:val="444444"/>
-          <w:sz w:val="16"/>
-          <w:szCs w:val="16"/>
-        </w:rPr>
-      </w:pPr>
-      <w:r>
-        <w:rPr>
-          <w:rFonts w:ascii="Arial" w:eastAsia="Times New Roman" w:hAnsi="Arial" w:cs="Arial"/>
-          <w:color w:val="444444"/>
-          <w:sz w:val="16"/>
-          <w:szCs w:val="16"/>
-        </w:rPr>
-        <w:t xml:space="preserve">SCC + Longest Path </w:t>
-      </w:r>
-    </w:p>
-    <w:p>
-      <w:pPr>
-        <w:numPr>
-          <w:ilvl w:val="0"/>
-          <w:numId w:val="9"/>
-        </w:numPr>
-        <w:shd w:val="clear" w:color="auto" w:fill="FFFFFF"/>
-        <w:spacing w:before="100" w:beforeAutospacing="1" w:after="100" w:afterAutospacing="1" w:line="222" w:lineRule="atLeast"/>
-        <w:ind w:left="277"/>
-        <w:rPr>
-          <w:rFonts w:ascii="Arial" w:eastAsia="Times New Roman" w:hAnsi="Arial" w:cs="Arial"/>
-          <w:color w:val="444444"/>
-          <w:sz w:val="16"/>
-          <w:szCs w:val="16"/>
-          <w:highlight w:val="yellow"/>
-        </w:rPr>
-      </w:pPr>
-      <w:r>
-        <w:rPr>
-          <w:rFonts w:ascii="Arial" w:eastAsia="Times New Roman" w:hAnsi="Arial" w:cs="Arial"/>
-          <w:color w:val="444444"/>
-          <w:sz w:val="16"/>
-          <w:szCs w:val="16"/>
-          <w:highlight w:val="yellow"/>
-        </w:rPr>
-        <w:t>The Cow Prom (prom)</w:t>
-      </w:r>
-      <w:r>
-        <w:rPr>
-          <w:rFonts w:ascii="Arial" w:eastAsia="Times New Roman" w:hAnsi="Arial" w:cs="Arial"/>
-          <w:color w:val="444444"/>
-          <w:sz w:val="16"/>
-          <w:szCs w:val="16"/>
-          <w:highlight w:val="yellow"/>
-        </w:rPr>
-        <w:t xml:space="preserve"> SCC</w:t>
-      </w:r>
-    </w:p>
-    <w:p>
-      <w:pPr>
-        <w:numPr>
-          <w:ilvl w:val="0"/>
-          <w:numId w:val="9"/>
-        </w:numPr>
-        <w:shd w:val="clear" w:color="auto" w:fill="FFFFFF"/>
-        <w:spacing w:before="100" w:beforeAutospacing="1" w:after="100" w:afterAutospacing="1" w:line="222" w:lineRule="atLeast"/>
-        <w:ind w:left="277"/>
-        <w:rPr>
-          <w:rFonts w:ascii="Arial" w:eastAsia="Times New Roman" w:hAnsi="Arial" w:cs="Arial"/>
-          <w:color w:val="444444"/>
-          <w:sz w:val="16"/>
-          <w:szCs w:val="16"/>
-          <w:highlight w:val="cyan"/>
-        </w:rPr>
-      </w:pPr>
-      <w:r>
-        <w:rPr>
-          <w:rFonts w:ascii="Arial" w:eastAsia="Times New Roman" w:hAnsi="Arial" w:cs="Arial"/>
-          <w:color w:val="444444"/>
-          <w:sz w:val="16"/>
-          <w:szCs w:val="16"/>
-          <w:highlight w:val="cyan"/>
-        </w:rPr>
-        <w:t xml:space="preserve">Grass </w:t>
-      </w:r>
-      <w:proofErr w:type="spellStart"/>
-      <w:r>
-        <w:rPr>
-          <w:rFonts w:ascii="Arial" w:eastAsia="Times New Roman" w:hAnsi="Arial" w:cs="Arial"/>
-          <w:color w:val="444444"/>
-          <w:sz w:val="16"/>
-          <w:szCs w:val="16"/>
-          <w:highlight w:val="cyan"/>
-        </w:rPr>
-        <w:t>Cownoisseur</w:t>
-      </w:r>
-      <w:proofErr w:type="spellEnd"/>
-      <w:r>
-        <w:rPr>
-          <w:rFonts w:ascii="Arial" w:eastAsia="Times New Roman" w:hAnsi="Arial" w:cs="Arial"/>
-          <w:color w:val="444444"/>
-          <w:sz w:val="16"/>
-          <w:szCs w:val="16"/>
-          <w:highlight w:val="cyan"/>
-        </w:rPr>
-        <w:t xml:space="preserve"> (grass)</w:t>
-      </w:r>
-    </w:p>
-    <w:p>
-      <w:pPr>
-        <w:numPr>
-          <w:ilvl w:val="0"/>
-          <w:numId w:val="9"/>
-        </w:numPr>
-        <w:shd w:val="clear" w:color="auto" w:fill="FFFFFF"/>
-        <w:spacing w:before="100" w:beforeAutospacing="1" w:after="100" w:afterAutospacing="1" w:line="222" w:lineRule="atLeast"/>
-        <w:ind w:left="277"/>
-        <w:rPr>
-          <w:rFonts w:ascii="Arial" w:eastAsia="Times New Roman" w:hAnsi="Arial" w:cs="Arial"/>
-          <w:color w:val="444444"/>
-          <w:sz w:val="16"/>
-          <w:szCs w:val="16"/>
-          <w:highlight w:val="yellow"/>
-        </w:rPr>
-      </w:pPr>
-      <w:r>
-        <w:rPr>
-          <w:rFonts w:ascii="Arial" w:eastAsia="Times New Roman" w:hAnsi="Arial" w:cs="Arial"/>
-          <w:color w:val="444444"/>
-          <w:sz w:val="16"/>
-          <w:szCs w:val="16"/>
-          <w:highlight w:val="yellow"/>
-        </w:rPr>
-        <w:t>Candy (candy)</w:t>
-      </w:r>
-      <w:r>
-        <w:rPr>
-          <w:rFonts w:ascii="Arial" w:eastAsia="Times New Roman" w:hAnsi="Arial" w:cs="Arial"/>
-          <w:color w:val="444444"/>
-          <w:sz w:val="16"/>
-          <w:szCs w:val="16"/>
-          <w:highlight w:val="yellow"/>
-        </w:rPr>
-        <w:t xml:space="preserve"> (longest path problem + check cycle)</w:t>
-      </w:r>
-    </w:p>
-    <w:p>
-      <w:pPr>
-        <w:numPr>
-          <w:ilvl w:val="0"/>
-          <w:numId w:val="9"/>
-        </w:numPr>
-        <w:shd w:val="clear" w:color="auto" w:fill="FFFFFF"/>
-        <w:spacing w:before="100" w:beforeAutospacing="1" w:after="100" w:afterAutospacing="1" w:line="222" w:lineRule="atLeast"/>
-        <w:ind w:left="277"/>
-        <w:rPr>
-          <w:rFonts w:ascii="Arial" w:eastAsia="Times New Roman" w:hAnsi="Arial" w:cs="Arial"/>
-          <w:color w:val="444444"/>
-          <w:sz w:val="16"/>
-          <w:szCs w:val="16"/>
-          <w:highlight w:val="yellow"/>
-        </w:rPr>
-      </w:pPr>
-      <w:r>
-        <w:rPr>
-          <w:rFonts w:ascii="Arial" w:eastAsia="Times New Roman" w:hAnsi="Arial" w:cs="Arial"/>
-          <w:color w:val="444444"/>
-          <w:sz w:val="16"/>
-          <w:szCs w:val="16"/>
-          <w:highlight w:val="yellow"/>
-        </w:rPr>
-        <w:t>Riding the Fences (fence)</w:t>
-      </w:r>
-      <w:r>
-        <w:rPr>
-          <w:rFonts w:ascii="Arial" w:eastAsia="Times New Roman" w:hAnsi="Arial" w:cs="Arial"/>
-          <w:color w:val="444444"/>
-          <w:sz w:val="16"/>
-          <w:szCs w:val="16"/>
-          <w:highlight w:val="yellow"/>
-        </w:rPr>
-        <w:t xml:space="preserve"> (</w:t>
-      </w:r>
-      <w:proofErr w:type="spellStart"/>
-      <w:r>
-        <w:rPr>
-          <w:rFonts w:ascii="Arial" w:eastAsia="Times New Roman" w:hAnsi="Arial" w:cs="Arial"/>
-          <w:color w:val="444444"/>
-          <w:sz w:val="16"/>
-          <w:szCs w:val="16"/>
-          <w:highlight w:val="yellow"/>
-        </w:rPr>
-        <w:t>euler</w:t>
-      </w:r>
-      <w:proofErr w:type="spellEnd"/>
-      <w:r>
-        <w:rPr>
-          <w:rFonts w:ascii="Arial" w:eastAsia="Times New Roman" w:hAnsi="Arial" w:cs="Arial"/>
-          <w:color w:val="444444"/>
-          <w:sz w:val="16"/>
-          <w:szCs w:val="16"/>
-          <w:highlight w:val="yellow"/>
-        </w:rPr>
-        <w:t xml:space="preserve"> tour)</w:t>
-      </w:r>
-    </w:p>
-    <w:p>
-      <w:pPr>
-        <w:numPr>
-          <w:ilvl w:val="0"/>
-          <w:numId w:val="9"/>
-        </w:numPr>
-        <w:shd w:val="clear" w:color="auto" w:fill="FFFFFF"/>
-        <w:spacing w:before="100" w:beforeAutospacing="1" w:after="100" w:afterAutospacing="1" w:line="222" w:lineRule="atLeast"/>
-        <w:ind w:left="277"/>
-        <w:rPr>
-          <w:rFonts w:ascii="Arial" w:eastAsia="Times New Roman" w:hAnsi="Arial" w:cs="Arial"/>
-          <w:color w:val="444444"/>
-          <w:sz w:val="16"/>
-          <w:szCs w:val="16"/>
-          <w:highlight w:val="cyan"/>
-        </w:rPr>
-      </w:pPr>
-      <w:r>
-        <w:rPr>
-          <w:rFonts w:ascii="Arial" w:eastAsia="Times New Roman" w:hAnsi="Arial" w:cs="Arial"/>
-          <w:color w:val="444444"/>
-          <w:sz w:val="16"/>
-          <w:szCs w:val="16"/>
-          <w:highlight w:val="cyan"/>
-        </w:rPr>
-        <w:t>Travelling Salesman Problem (tsp)</w:t>
-      </w:r>
-    </w:p>
-    <w:p>
-      <w:pPr>
-        <w:numPr>
-          <w:ilvl w:val="0"/>
-          <w:numId w:val="9"/>
-        </w:numPr>
-        <w:shd w:val="clear" w:color="auto" w:fill="FFFFFF"/>
-        <w:spacing w:before="100" w:beforeAutospacing="1" w:after="100" w:afterAutospacing="1" w:line="222" w:lineRule="atLeast"/>
-        <w:ind w:left="277"/>
-        <w:rPr>
-          <w:rFonts w:ascii="Arial" w:eastAsia="Times New Roman" w:hAnsi="Arial" w:cs="Arial"/>
-          <w:color w:val="444444"/>
-          <w:sz w:val="16"/>
-          <w:szCs w:val="16"/>
-          <w:highlight w:val="cyan"/>
-        </w:rPr>
-      </w:pPr>
-      <w:r>
-        <w:rPr>
-          <w:rFonts w:ascii="Arial" w:eastAsia="Times New Roman" w:hAnsi="Arial" w:cs="Arial"/>
-          <w:color w:val="444444"/>
-          <w:sz w:val="16"/>
-          <w:szCs w:val="16"/>
-          <w:highlight w:val="cyan"/>
-        </w:rPr>
-        <w:t>Island Travels (island2)</w:t>
-      </w:r>
-      <w:r>
-        <w:rPr>
-          <w:rFonts w:ascii="Arial" w:eastAsia="Times New Roman" w:hAnsi="Arial" w:cs="Arial"/>
-          <w:color w:val="444444"/>
-          <w:sz w:val="16"/>
-          <w:szCs w:val="16"/>
-          <w:highlight w:val="cyan"/>
-        </w:rPr>
-        <w:t xml:space="preserve"> (Hamiltonian path)</w:t>
-      </w:r>
-    </w:p>
-    <w:p>
-      <w:pPr>
-        <w:shd w:val="clear" w:color="auto" w:fill="FFFFFF"/>
-        <w:spacing w:before="100" w:beforeAutospacing="1" w:after="100" w:afterAutospacing="1" w:line="222" w:lineRule="atLeast"/>
-        <w:rPr>
-          <w:rFonts w:ascii="Arial" w:eastAsia="Times New Roman" w:hAnsi="Arial" w:cs="Arial"/>
-          <w:color w:val="444444"/>
-          <w:sz w:val="16"/>
-          <w:szCs w:val="16"/>
-        </w:rPr>
-      </w:pPr>
-      <w:r>
-        <w:rPr>
-          <w:rFonts w:ascii="Arial" w:eastAsia="Times New Roman" w:hAnsi="Arial" w:cs="Arial"/>
-          <w:color w:val="444444"/>
-          <w:sz w:val="16"/>
-          <w:szCs w:val="16"/>
-        </w:rPr>
-        <w:t>Greedy Problems</w:t>
-      </w:r>
-    </w:p>
-    <w:p>
-      <w:pPr>
-        <w:numPr>
-          <w:ilvl w:val="0"/>
-          <w:numId w:val="10"/>
-        </w:numPr>
-        <w:shd w:val="clear" w:color="auto" w:fill="FFFFFF"/>
-        <w:spacing w:before="100" w:beforeAutospacing="1" w:after="100" w:afterAutospacing="1" w:line="222" w:lineRule="atLeast"/>
-        <w:ind w:left="277"/>
-        <w:rPr>
-          <w:rFonts w:ascii="Arial" w:eastAsia="Times New Roman" w:hAnsi="Arial" w:cs="Arial"/>
-          <w:color w:val="444444"/>
-          <w:sz w:val="16"/>
-          <w:szCs w:val="16"/>
-          <w:highlight w:val="cyan"/>
-        </w:rPr>
-      </w:pPr>
-      <w:r>
-        <w:rPr>
-          <w:rFonts w:ascii="Arial" w:eastAsia="Times New Roman" w:hAnsi="Arial" w:cs="Arial"/>
-          <w:color w:val="444444"/>
-          <w:sz w:val="16"/>
-          <w:szCs w:val="16"/>
-          <w:highlight w:val="cyan"/>
-        </w:rPr>
-        <w:t xml:space="preserve">Gangs of </w:t>
-      </w:r>
-      <w:proofErr w:type="spellStart"/>
-      <w:r>
-        <w:rPr>
-          <w:rFonts w:ascii="Arial" w:eastAsia="Times New Roman" w:hAnsi="Arial" w:cs="Arial"/>
-          <w:color w:val="444444"/>
-          <w:sz w:val="16"/>
-          <w:szCs w:val="16"/>
-          <w:highlight w:val="cyan"/>
-        </w:rPr>
-        <w:t>Istanbull</w:t>
-      </w:r>
-      <w:proofErr w:type="spellEnd"/>
-      <w:r>
-        <w:rPr>
-          <w:rFonts w:ascii="Arial" w:eastAsia="Times New Roman" w:hAnsi="Arial" w:cs="Arial"/>
-          <w:color w:val="444444"/>
-          <w:sz w:val="16"/>
-          <w:szCs w:val="16"/>
-          <w:highlight w:val="cyan"/>
-        </w:rPr>
-        <w:t>/</w:t>
-      </w:r>
-      <w:proofErr w:type="spellStart"/>
-      <w:r>
-        <w:rPr>
-          <w:rFonts w:ascii="Arial" w:eastAsia="Times New Roman" w:hAnsi="Arial" w:cs="Arial"/>
-          <w:color w:val="444444"/>
-          <w:sz w:val="16"/>
-          <w:szCs w:val="16"/>
-          <w:highlight w:val="cyan"/>
-        </w:rPr>
-        <w:t>Cowstantinople</w:t>
-      </w:r>
-      <w:proofErr w:type="spellEnd"/>
-      <w:r>
-        <w:rPr>
-          <w:rFonts w:ascii="Arial" w:eastAsia="Times New Roman" w:hAnsi="Arial" w:cs="Arial"/>
-          <w:color w:val="444444"/>
-          <w:sz w:val="16"/>
-          <w:szCs w:val="16"/>
-          <w:highlight w:val="cyan"/>
-        </w:rPr>
-        <w:t xml:space="preserve"> (gangs)</w:t>
-      </w:r>
-    </w:p>
-    <w:p>
-      <w:pPr>
-        <w:numPr>
-          <w:ilvl w:val="0"/>
-          <w:numId w:val="10"/>
-        </w:numPr>
-        <w:shd w:val="clear" w:color="auto" w:fill="FFFFFF"/>
-        <w:spacing w:before="100" w:beforeAutospacing="1" w:after="100" w:afterAutospacing="1" w:line="222" w:lineRule="atLeast"/>
-        <w:ind w:left="277"/>
-        <w:rPr>
-          <w:rFonts w:ascii="Arial" w:eastAsia="Times New Roman" w:hAnsi="Arial" w:cs="Arial"/>
-          <w:color w:val="444444"/>
-          <w:sz w:val="16"/>
-          <w:szCs w:val="16"/>
-          <w:highlight w:val="cyan"/>
-        </w:rPr>
-      </w:pPr>
-      <w:r>
-        <w:rPr>
-          <w:rFonts w:ascii="Arial" w:eastAsia="Times New Roman" w:hAnsi="Arial" w:cs="Arial"/>
-          <w:color w:val="444444"/>
-          <w:sz w:val="16"/>
-          <w:szCs w:val="16"/>
-          <w:highlight w:val="cyan"/>
-        </w:rPr>
-        <w:t>Covering the Corral (corral)</w:t>
-      </w:r>
-      <w:r>
-        <w:rPr>
-          <w:rFonts w:ascii="Arial" w:eastAsia="Times New Roman" w:hAnsi="Arial" w:cs="Arial"/>
-          <w:color w:val="444444"/>
-          <w:sz w:val="16"/>
-          <w:szCs w:val="16"/>
-          <w:highlight w:val="cyan"/>
-        </w:rPr>
-        <w:t xml:space="preserve"> cycle</w:t>
-      </w:r>
-    </w:p>
-    <w:p>
-      <w:pPr>
-        <w:numPr>
-          <w:ilvl w:val="0"/>
-          <w:numId w:val="10"/>
-        </w:numPr>
-        <w:shd w:val="clear" w:color="auto" w:fill="FFFFFF"/>
-        <w:spacing w:before="100" w:beforeAutospacing="1" w:after="100" w:afterAutospacing="1" w:line="222" w:lineRule="atLeast"/>
-        <w:ind w:left="277"/>
-        <w:rPr>
-          <w:rFonts w:ascii="Arial" w:eastAsia="Times New Roman" w:hAnsi="Arial" w:cs="Arial"/>
-          <w:color w:val="444444"/>
-          <w:sz w:val="16"/>
-          <w:szCs w:val="16"/>
-          <w:highlight w:val="cyan"/>
-        </w:rPr>
-      </w:pPr>
-      <w:r>
-        <w:rPr>
-          <w:rFonts w:ascii="Arial" w:eastAsia="Times New Roman" w:hAnsi="Arial" w:cs="Arial"/>
-          <w:color w:val="444444"/>
-          <w:sz w:val="16"/>
-          <w:szCs w:val="16"/>
-          <w:highlight w:val="cyan"/>
-        </w:rPr>
-        <w:t>Bottleneck (bottleneck)</w:t>
-      </w:r>
-      <w:r>
-        <w:rPr>
-          <w:rFonts w:ascii="Arial" w:eastAsia="Times New Roman" w:hAnsi="Arial" w:cs="Arial"/>
-          <w:color w:val="444444"/>
-          <w:sz w:val="16"/>
-          <w:szCs w:val="16"/>
-          <w:highlight w:val="cyan"/>
-        </w:rPr>
-        <w:t xml:space="preserve"> impossible</w:t>
-      </w:r>
-    </w:p>
-    <w:p>
-      <w:pPr>
-        <w:numPr>
-          <w:ilvl w:val="0"/>
-          <w:numId w:val="10"/>
-        </w:numPr>
-        <w:shd w:val="clear" w:color="auto" w:fill="FFFFFF"/>
-        <w:spacing w:before="100" w:beforeAutospacing="1" w:after="100" w:afterAutospacing="1" w:line="222" w:lineRule="atLeast"/>
-        <w:ind w:left="277"/>
-        <w:rPr>
-          <w:rFonts w:ascii="Arial" w:eastAsia="Times New Roman" w:hAnsi="Arial" w:cs="Arial"/>
-          <w:color w:val="444444"/>
-          <w:sz w:val="16"/>
-          <w:szCs w:val="16"/>
-          <w:highlight w:val="yellow"/>
-        </w:rPr>
-      </w:pPr>
-      <w:r>
-        <w:rPr>
-          <w:rFonts w:ascii="Arial" w:eastAsia="Times New Roman" w:hAnsi="Arial" w:cs="Arial"/>
-          <w:color w:val="444444"/>
-          <w:sz w:val="16"/>
-          <w:szCs w:val="16"/>
-          <w:highlight w:val="yellow"/>
-        </w:rPr>
-        <w:t>Fence Repair (plank)</w:t>
-      </w:r>
-      <w:r>
-        <w:rPr>
-          <w:rFonts w:ascii="Arial" w:eastAsia="Times New Roman" w:hAnsi="Arial" w:cs="Arial"/>
-          <w:color w:val="444444"/>
-          <w:sz w:val="16"/>
-          <w:szCs w:val="16"/>
-          <w:highlight w:val="yellow"/>
-        </w:rPr>
-        <w:t xml:space="preserve"> </w:t>
-      </w:r>
-      <w:proofErr w:type="spellStart"/>
-      <w:r>
-        <w:rPr>
-          <w:rFonts w:ascii="Arial" w:eastAsia="Times New Roman" w:hAnsi="Arial" w:cs="Arial"/>
-          <w:color w:val="444444"/>
-          <w:sz w:val="16"/>
-          <w:szCs w:val="16"/>
-          <w:highlight w:val="yellow"/>
-        </w:rPr>
-        <w:t>huffman</w:t>
-      </w:r>
-      <w:proofErr w:type="spellEnd"/>
-      <w:r>
-        <w:rPr>
-          <w:rFonts w:ascii="Arial" w:eastAsia="Times New Roman" w:hAnsi="Arial" w:cs="Arial"/>
-          <w:color w:val="444444"/>
-          <w:sz w:val="16"/>
-          <w:szCs w:val="16"/>
-          <w:highlight w:val="yellow"/>
-        </w:rPr>
-        <w:t xml:space="preserve"> encoding</w:t>
-      </w:r>
-    </w:p>
-    <w:p>
-      <w:pPr>
-        <w:numPr>
-          <w:ilvl w:val="0"/>
-          <w:numId w:val="10"/>
-        </w:numPr>
-        <w:shd w:val="clear" w:color="auto" w:fill="FFFFFF"/>
-        <w:spacing w:before="100" w:beforeAutospacing="1" w:after="100" w:afterAutospacing="1" w:line="222" w:lineRule="atLeast"/>
-        <w:ind w:left="277"/>
-        <w:rPr>
-          <w:rFonts w:ascii="Arial" w:eastAsia="Times New Roman" w:hAnsi="Arial" w:cs="Arial"/>
-          <w:color w:val="444444"/>
-          <w:sz w:val="16"/>
-          <w:szCs w:val="16"/>
-          <w:highlight w:val="yellow"/>
-        </w:rPr>
-      </w:pPr>
-      <w:r>
-        <w:rPr>
-          <w:rFonts w:ascii="Arial" w:eastAsia="Times New Roman" w:hAnsi="Arial" w:cs="Arial"/>
-          <w:color w:val="444444"/>
-          <w:sz w:val="16"/>
-          <w:szCs w:val="16"/>
-          <w:highlight w:val="yellow"/>
-        </w:rPr>
-        <w:t>Barn Allocation (</w:t>
-      </w:r>
-      <w:proofErr w:type="spellStart"/>
-      <w:r>
-        <w:rPr>
-          <w:rFonts w:ascii="Arial" w:eastAsia="Times New Roman" w:hAnsi="Arial" w:cs="Arial"/>
-          <w:color w:val="444444"/>
-          <w:sz w:val="16"/>
-          <w:szCs w:val="16"/>
-          <w:highlight w:val="yellow"/>
-        </w:rPr>
-        <w:t>balloc</w:t>
-      </w:r>
-      <w:proofErr w:type="spellEnd"/>
-      <w:r>
-        <w:rPr>
-          <w:rFonts w:ascii="Arial" w:eastAsia="Times New Roman" w:hAnsi="Arial" w:cs="Arial"/>
-          <w:color w:val="444444"/>
-          <w:sz w:val="16"/>
-          <w:szCs w:val="16"/>
-          <w:highlight w:val="yellow"/>
-        </w:rPr>
-        <w:t>)</w:t>
-      </w:r>
-      <w:r>
-        <w:rPr>
-          <w:rFonts w:ascii="Arial" w:eastAsia="Times New Roman" w:hAnsi="Arial" w:cs="Arial"/>
-          <w:color w:val="444444"/>
-          <w:sz w:val="16"/>
-          <w:szCs w:val="16"/>
-          <w:highlight w:val="yellow"/>
-        </w:rPr>
-        <w:t xml:space="preserve"> segment tree</w:t>
-      </w:r>
-    </w:p>
-    <w:p>
-      <w:pPr>
-        <w:numPr>
-          <w:ilvl w:val="0"/>
-          <w:numId w:val="10"/>
-        </w:numPr>
-        <w:shd w:val="clear" w:color="auto" w:fill="FFFFFF"/>
-        <w:spacing w:before="100" w:beforeAutospacing="1" w:after="100" w:afterAutospacing="1" w:line="222" w:lineRule="atLeast"/>
-        <w:rPr>
-          <w:rFonts w:ascii="Arial" w:eastAsia="Times New Roman" w:hAnsi="Arial" w:cs="Arial"/>
-          <w:color w:val="444444"/>
-          <w:sz w:val="16"/>
-          <w:szCs w:val="16"/>
-          <w:highlight w:val="cyan"/>
-        </w:rPr>
-      </w:pPr>
-      <w:r>
-        <w:rPr>
-          <w:rFonts w:ascii="Arial" w:eastAsia="Times New Roman" w:hAnsi="Arial" w:cs="Arial"/>
-          <w:color w:val="444444"/>
-          <w:sz w:val="16"/>
-          <w:szCs w:val="16"/>
-          <w:highlight w:val="cyan"/>
-        </w:rPr>
-        <w:t>The Milk Queue (</w:t>
-      </w:r>
-      <w:proofErr w:type="spellStart"/>
-      <w:r>
-        <w:rPr>
-          <w:rFonts w:ascii="Arial" w:eastAsia="Times New Roman" w:hAnsi="Arial" w:cs="Arial"/>
-          <w:color w:val="444444"/>
-          <w:sz w:val="16"/>
-          <w:szCs w:val="16"/>
-          <w:highlight w:val="cyan"/>
-        </w:rPr>
-        <w:t>mqueue</w:t>
-      </w:r>
-      <w:proofErr w:type="spellEnd"/>
-      <w:r>
-        <w:rPr>
-          <w:rFonts w:ascii="Arial" w:eastAsia="Times New Roman" w:hAnsi="Arial" w:cs="Arial"/>
-          <w:color w:val="444444"/>
-          <w:sz w:val="16"/>
-          <w:szCs w:val="16"/>
-          <w:highlight w:val="cyan"/>
-        </w:rPr>
-        <w:t>)</w:t>
-      </w:r>
-    </w:p>
-    <w:p>
-      <w:pPr>
-        <w:numPr>
-          <w:ilvl w:val="0"/>
-          <w:numId w:val="10"/>
-        </w:numPr>
-        <w:shd w:val="clear" w:color="auto" w:fill="FFFFFF"/>
-        <w:spacing w:before="100" w:beforeAutospacing="1" w:after="100" w:afterAutospacing="1" w:line="222" w:lineRule="atLeast"/>
-        <w:rPr>
-          <w:rFonts w:ascii="Arial" w:eastAsia="Times New Roman" w:hAnsi="Arial" w:cs="Arial"/>
-          <w:color w:val="444444"/>
-          <w:sz w:val="16"/>
-          <w:szCs w:val="16"/>
-          <w:highlight w:val="cyan"/>
-        </w:rPr>
-      </w:pPr>
-      <w:r>
-        <w:rPr>
-          <w:rFonts w:ascii="Arial" w:eastAsia="Times New Roman" w:hAnsi="Arial" w:cs="Arial"/>
-          <w:color w:val="444444"/>
-          <w:sz w:val="16"/>
-          <w:szCs w:val="16"/>
-          <w:highlight w:val="cyan"/>
-        </w:rPr>
-        <w:t>Large Banner (banner)</w:t>
-      </w:r>
-    </w:p>
-    <w:p>
-      <w:pPr>
-        <w:shd w:val="clear" w:color="auto" w:fill="FFFFFF"/>
-        <w:spacing w:before="100" w:beforeAutospacing="1" w:after="100" w:afterAutospacing="1" w:line="222" w:lineRule="atLeast"/>
-        <w:rPr>
-          <w:rFonts w:ascii="Arial" w:eastAsia="Times New Roman" w:hAnsi="Arial" w:cs="Arial"/>
-          <w:color w:val="444444"/>
-          <w:sz w:val="16"/>
-          <w:szCs w:val="16"/>
-        </w:rPr>
-      </w:pPr>
-    </w:p>
-    <w:p>
-      <w:pPr>
-        <w:shd w:val="clear" w:color="auto" w:fill="FFFFFF"/>
-        <w:spacing w:before="100" w:beforeAutospacing="1" w:after="100" w:afterAutospacing="1" w:line="222" w:lineRule="atLeast"/>
-        <w:rPr>
-          <w:rFonts w:ascii="Arial" w:eastAsia="Times New Roman" w:hAnsi="Arial" w:cs="Arial"/>
-          <w:color w:val="444444"/>
-          <w:sz w:val="16"/>
-          <w:szCs w:val="16"/>
-        </w:rPr>
-      </w:pPr>
-      <w:r>
-        <w:rPr>
-          <w:rFonts w:ascii="Arial" w:eastAsia="Times New Roman" w:hAnsi="Arial" w:cs="Arial"/>
-          <w:color w:val="444444"/>
-          <w:sz w:val="16"/>
-          <w:szCs w:val="16"/>
-        </w:rPr>
-        <w:t>DP with Binary Search</w:t>
-      </w:r>
-    </w:p>
-    <w:p>
-      <w:pPr>
-        <w:numPr>
-          <w:ilvl w:val="0"/>
-          <w:numId w:val="11"/>
-        </w:numPr>
-        <w:shd w:val="clear" w:color="auto" w:fill="FFFFFF"/>
-        <w:spacing w:before="100" w:beforeAutospacing="1" w:after="100" w:afterAutospacing="1" w:line="222" w:lineRule="atLeast"/>
-        <w:ind w:left="277"/>
-        <w:rPr>
-          <w:rFonts w:ascii="Arial" w:eastAsia="Times New Roman" w:hAnsi="Arial" w:cs="Arial"/>
-          <w:color w:val="444444"/>
-          <w:sz w:val="16"/>
-          <w:szCs w:val="16"/>
-          <w:highlight w:val="cyan"/>
-        </w:rPr>
-      </w:pPr>
-      <w:r>
-        <w:rPr>
-          <w:rFonts w:ascii="Arial" w:eastAsia="Times New Roman" w:hAnsi="Arial" w:cs="Arial"/>
-          <w:color w:val="444444"/>
-          <w:sz w:val="16"/>
-          <w:szCs w:val="16"/>
-          <w:highlight w:val="cyan"/>
-        </w:rPr>
-        <w:t>The Fewest Coins (</w:t>
-      </w:r>
-      <w:proofErr w:type="spellStart"/>
-      <w:r>
-        <w:rPr>
-          <w:rFonts w:ascii="Arial" w:eastAsia="Times New Roman" w:hAnsi="Arial" w:cs="Arial"/>
-          <w:color w:val="444444"/>
-          <w:sz w:val="16"/>
-          <w:szCs w:val="16"/>
-          <w:highlight w:val="cyan"/>
-        </w:rPr>
-        <w:t>fewcoins</w:t>
-      </w:r>
-      <w:proofErr w:type="spellEnd"/>
-      <w:r>
-        <w:rPr>
-          <w:rFonts w:ascii="Arial" w:eastAsia="Times New Roman" w:hAnsi="Arial" w:cs="Arial"/>
-          <w:color w:val="444444"/>
-          <w:sz w:val="16"/>
-          <w:szCs w:val="16"/>
-          <w:highlight w:val="cyan"/>
-        </w:rPr>
-        <w:t>)</w:t>
-      </w:r>
-    </w:p>
-    <w:p>
-      <w:pPr>
-        <w:numPr>
-          <w:ilvl w:val="0"/>
-          <w:numId w:val="11"/>
-        </w:numPr>
-        <w:shd w:val="clear" w:color="auto" w:fill="FFFFFF"/>
-        <w:spacing w:before="100" w:beforeAutospacing="1" w:after="100" w:afterAutospacing="1" w:line="222" w:lineRule="atLeast"/>
-        <w:ind w:left="277"/>
-        <w:rPr>
-          <w:rFonts w:ascii="Arial" w:eastAsia="Times New Roman" w:hAnsi="Arial" w:cs="Arial"/>
-          <w:color w:val="444444"/>
-          <w:sz w:val="16"/>
-          <w:szCs w:val="16"/>
-        </w:rPr>
-      </w:pPr>
-      <w:proofErr w:type="spellStart"/>
-      <w:r>
-        <w:rPr>
-          <w:rFonts w:ascii="Arial" w:eastAsia="Times New Roman" w:hAnsi="Arial" w:cs="Arial"/>
-          <w:color w:val="444444"/>
-          <w:sz w:val="16"/>
-          <w:szCs w:val="16"/>
-        </w:rPr>
-        <w:t>Twofive</w:t>
-      </w:r>
-      <w:proofErr w:type="spellEnd"/>
-      <w:r>
-        <w:rPr>
-          <w:rFonts w:ascii="Arial" w:eastAsia="Times New Roman" w:hAnsi="Arial" w:cs="Arial"/>
-          <w:color w:val="444444"/>
-          <w:sz w:val="16"/>
-          <w:szCs w:val="16"/>
-        </w:rPr>
-        <w:t xml:space="preserve"> (</w:t>
-      </w:r>
-      <w:proofErr w:type="spellStart"/>
-      <w:r>
-        <w:rPr>
-          <w:rFonts w:ascii="Arial" w:eastAsia="Times New Roman" w:hAnsi="Arial" w:cs="Arial"/>
-          <w:color w:val="444444"/>
-          <w:sz w:val="16"/>
-          <w:szCs w:val="16"/>
-        </w:rPr>
-        <w:t>twofive</w:t>
-      </w:r>
-      <w:proofErr w:type="spellEnd"/>
-      <w:r>
-        <w:rPr>
-          <w:rFonts w:ascii="Arial" w:eastAsia="Times New Roman" w:hAnsi="Arial" w:cs="Arial"/>
-          <w:color w:val="444444"/>
-          <w:sz w:val="16"/>
-          <w:szCs w:val="16"/>
-        </w:rPr>
-        <w:t>)</w:t>
-      </w:r>
-    </w:p>
-    <w:p>
-      <w:pPr>
-        <w:numPr>
-          <w:ilvl w:val="0"/>
-          <w:numId w:val="11"/>
-        </w:numPr>
-        <w:shd w:val="clear" w:color="auto" w:fill="FFFFFF"/>
-        <w:spacing w:before="100" w:beforeAutospacing="1" w:after="100" w:afterAutospacing="1" w:line="222" w:lineRule="atLeast"/>
-        <w:ind w:left="277"/>
-        <w:rPr>
-          <w:rFonts w:ascii="Arial" w:eastAsia="Times New Roman" w:hAnsi="Arial" w:cs="Arial"/>
-          <w:color w:val="444444"/>
-          <w:sz w:val="16"/>
-          <w:szCs w:val="16"/>
-          <w:highlight w:val="yellow"/>
-        </w:rPr>
-      </w:pPr>
-      <w:proofErr w:type="spellStart"/>
-      <w:r>
-        <w:rPr>
-          <w:rFonts w:ascii="Arial" w:eastAsia="Times New Roman" w:hAnsi="Arial" w:cs="Arial"/>
-          <w:color w:val="444444"/>
-          <w:sz w:val="16"/>
-          <w:szCs w:val="16"/>
-          <w:highlight w:val="yellow"/>
-        </w:rPr>
-        <w:t>Palindromic</w:t>
-      </w:r>
-      <w:proofErr w:type="spellEnd"/>
-      <w:r>
-        <w:rPr>
-          <w:rFonts w:ascii="Arial" w:eastAsia="Times New Roman" w:hAnsi="Arial" w:cs="Arial"/>
-          <w:color w:val="444444"/>
-          <w:sz w:val="16"/>
-          <w:szCs w:val="16"/>
-          <w:highlight w:val="yellow"/>
-        </w:rPr>
-        <w:t xml:space="preserve"> Paths (</w:t>
-      </w:r>
-      <w:proofErr w:type="spellStart"/>
-      <w:r>
-        <w:rPr>
-          <w:rFonts w:ascii="Arial" w:eastAsia="Times New Roman" w:hAnsi="Arial" w:cs="Arial"/>
-          <w:color w:val="444444"/>
-          <w:sz w:val="16"/>
-          <w:szCs w:val="16"/>
-          <w:highlight w:val="yellow"/>
-        </w:rPr>
-        <w:t>palpath</w:t>
-      </w:r>
-      <w:proofErr w:type="spellEnd"/>
-      <w:r>
-        <w:rPr>
-          <w:rFonts w:ascii="Arial" w:eastAsia="Times New Roman" w:hAnsi="Arial" w:cs="Arial"/>
-          <w:color w:val="444444"/>
-          <w:sz w:val="16"/>
-          <w:szCs w:val="16"/>
-          <w:highlight w:val="yellow"/>
-        </w:rPr>
-        <w:t>)</w:t>
-      </w:r>
-      <w:r>
-        <w:rPr>
-          <w:rFonts w:ascii="Arial" w:eastAsia="Times New Roman" w:hAnsi="Arial" w:cs="Arial"/>
-          <w:color w:val="444444"/>
-          <w:sz w:val="16"/>
-          <w:szCs w:val="16"/>
-          <w:highlight w:val="yellow"/>
-        </w:rPr>
-        <w:t xml:space="preserve"> classical DP</w:t>
-      </w:r>
-    </w:p>
-    <w:p>
-      <w:pPr>
-        <w:numPr>
-          <w:ilvl w:val="0"/>
-          <w:numId w:val="11"/>
-        </w:numPr>
-        <w:shd w:val="clear" w:color="auto" w:fill="FFFFFF"/>
-        <w:spacing w:before="100" w:beforeAutospacing="1" w:after="100" w:afterAutospacing="1" w:line="222" w:lineRule="atLeast"/>
-        <w:ind w:left="277"/>
-        <w:rPr>
-          <w:rFonts w:ascii="Arial" w:eastAsia="Times New Roman" w:hAnsi="Arial" w:cs="Arial"/>
-          <w:color w:val="444444"/>
-          <w:sz w:val="16"/>
-          <w:szCs w:val="16"/>
-          <w:highlight w:val="yellow"/>
-        </w:rPr>
-      </w:pPr>
-      <w:r>
-        <w:rPr>
-          <w:rFonts w:ascii="Arial" w:eastAsia="Times New Roman" w:hAnsi="Arial" w:cs="Arial"/>
-          <w:color w:val="444444"/>
-          <w:sz w:val="16"/>
-          <w:szCs w:val="16"/>
-          <w:highlight w:val="yellow"/>
-        </w:rPr>
-        <w:t>Mowing the Lawn (</w:t>
-      </w:r>
-      <w:proofErr w:type="spellStart"/>
-      <w:r>
-        <w:rPr>
-          <w:rFonts w:ascii="Arial" w:eastAsia="Times New Roman" w:hAnsi="Arial" w:cs="Arial"/>
-          <w:color w:val="444444"/>
-          <w:sz w:val="16"/>
-          <w:szCs w:val="16"/>
-          <w:highlight w:val="yellow"/>
-        </w:rPr>
-        <w:t>mowlawn</w:t>
-      </w:r>
-      <w:proofErr w:type="spellEnd"/>
-      <w:r>
-        <w:rPr>
-          <w:rFonts w:ascii="Arial" w:eastAsia="Times New Roman" w:hAnsi="Arial" w:cs="Arial"/>
-          <w:color w:val="444444"/>
-          <w:sz w:val="16"/>
-          <w:szCs w:val="16"/>
-          <w:highlight w:val="yellow"/>
-        </w:rPr>
-        <w:t>)</w:t>
-      </w:r>
-      <w:r>
-        <w:rPr>
-          <w:rFonts w:ascii="Arial" w:eastAsia="Times New Roman" w:hAnsi="Arial" w:cs="Arial"/>
-          <w:color w:val="444444"/>
-          <w:sz w:val="16"/>
-          <w:szCs w:val="16"/>
-          <w:highlight w:val="yellow"/>
-        </w:rPr>
-        <w:t xml:space="preserve"> state space</w:t>
-      </w:r>
-    </w:p>
-    <w:p>
-      <w:pPr>
-        <w:numPr>
-          <w:ilvl w:val="0"/>
-          <w:numId w:val="11"/>
-        </w:numPr>
-        <w:shd w:val="clear" w:color="auto" w:fill="FFFFFF"/>
-        <w:spacing w:before="100" w:beforeAutospacing="1" w:after="100" w:afterAutospacing="1" w:line="222" w:lineRule="atLeast"/>
-        <w:ind w:left="277"/>
-        <w:rPr>
-          <w:rFonts w:ascii="Arial" w:eastAsia="Times New Roman" w:hAnsi="Arial" w:cs="Arial"/>
-          <w:color w:val="444444"/>
-          <w:sz w:val="16"/>
-          <w:szCs w:val="16"/>
-          <w:highlight w:val="yellow"/>
-        </w:rPr>
-      </w:pPr>
-      <w:r>
-        <w:rPr>
-          <w:rFonts w:ascii="Arial" w:eastAsia="Times New Roman" w:hAnsi="Arial" w:cs="Arial"/>
-          <w:color w:val="444444"/>
-          <w:sz w:val="16"/>
-          <w:szCs w:val="16"/>
-          <w:highlight w:val="yellow"/>
-        </w:rPr>
-        <w:t>Buying Feed (feed)</w:t>
-      </w:r>
-      <w:r>
-        <w:rPr>
-          <w:rFonts w:ascii="Arial" w:eastAsia="Times New Roman" w:hAnsi="Arial" w:cs="Arial"/>
-          <w:color w:val="444444"/>
-          <w:sz w:val="16"/>
-          <w:szCs w:val="16"/>
-          <w:highlight w:val="yellow"/>
-        </w:rPr>
-        <w:t xml:space="preserve"> state space</w:t>
-      </w:r>
-    </w:p>
-    <w:p>
-      <w:pPr>
-        <w:numPr>
-          <w:ilvl w:val="0"/>
-          <w:numId w:val="11"/>
-        </w:numPr>
-        <w:shd w:val="clear" w:color="auto" w:fill="FFFFFF"/>
-        <w:spacing w:before="100" w:beforeAutospacing="1" w:after="100" w:afterAutospacing="1" w:line="222" w:lineRule="atLeast"/>
-        <w:ind w:left="277"/>
-        <w:rPr>
-          <w:rFonts w:ascii="Arial" w:eastAsia="Times New Roman" w:hAnsi="Arial" w:cs="Arial"/>
-          <w:color w:val="444444"/>
-          <w:sz w:val="16"/>
-          <w:szCs w:val="16"/>
-        </w:rPr>
-      </w:pPr>
-      <w:proofErr w:type="spellStart"/>
-      <w:r>
-        <w:rPr>
-          <w:rFonts w:ascii="Arial" w:eastAsia="Times New Roman" w:hAnsi="Arial" w:cs="Arial"/>
-          <w:color w:val="444444"/>
-          <w:sz w:val="16"/>
-          <w:szCs w:val="16"/>
-        </w:rPr>
-        <w:t>Moovie</w:t>
-      </w:r>
-      <w:proofErr w:type="spellEnd"/>
-      <w:r>
-        <w:rPr>
-          <w:rFonts w:ascii="Arial" w:eastAsia="Times New Roman" w:hAnsi="Arial" w:cs="Arial"/>
-          <w:color w:val="444444"/>
-          <w:sz w:val="16"/>
-          <w:szCs w:val="16"/>
-        </w:rPr>
-        <w:t xml:space="preserve"> </w:t>
-      </w:r>
-      <w:proofErr w:type="spellStart"/>
-      <w:r>
-        <w:rPr>
-          <w:rFonts w:ascii="Arial" w:eastAsia="Times New Roman" w:hAnsi="Arial" w:cs="Arial"/>
-          <w:color w:val="444444"/>
-          <w:sz w:val="16"/>
-          <w:szCs w:val="16"/>
-        </w:rPr>
-        <w:t>Mooving</w:t>
-      </w:r>
-      <w:proofErr w:type="spellEnd"/>
-      <w:r>
-        <w:rPr>
-          <w:rFonts w:ascii="Arial" w:eastAsia="Times New Roman" w:hAnsi="Arial" w:cs="Arial"/>
-          <w:color w:val="444444"/>
-          <w:sz w:val="16"/>
-          <w:szCs w:val="16"/>
-        </w:rPr>
-        <w:t xml:space="preserve"> (movie)</w:t>
-      </w:r>
-      <w:r>
-        <w:rPr>
-          <w:rFonts w:ascii="Arial" w:eastAsia="Times New Roman" w:hAnsi="Arial" w:cs="Arial"/>
-          <w:color w:val="444444"/>
-          <w:sz w:val="16"/>
-          <w:szCs w:val="16"/>
-        </w:rPr>
-        <w:t xml:space="preserve"> bitmask</w:t>
-      </w:r>
-    </w:p>
-    <w:p>
-      <w:pPr>
-        <w:numPr>
-          <w:ilvl w:val="0"/>
-          <w:numId w:val="11"/>
-        </w:numPr>
-        <w:shd w:val="clear" w:color="auto" w:fill="FFFFFF"/>
-        <w:spacing w:before="100" w:beforeAutospacing="1" w:after="100" w:afterAutospacing="1" w:line="222" w:lineRule="atLeast"/>
-        <w:ind w:left="277"/>
-        <w:rPr>
-          <w:rFonts w:ascii="Arial" w:eastAsia="Times New Roman" w:hAnsi="Arial" w:cs="Arial"/>
-          <w:color w:val="444444"/>
-          <w:sz w:val="16"/>
-          <w:szCs w:val="16"/>
-          <w:highlight w:val="red"/>
+          <w:highlight w:val="yellow"/>
+        </w:rPr>
+        <w:t xml:space="preserve">) </w:t>
+      </w:r>
+    </w:p>
+    <w:p>
+      <w:pPr>
+        <w:numPr>
+          <w:ilvl w:val="0"/>
+          <w:numId w:val="12"/>
+        </w:numPr>
+        <w:shd w:val="clear" w:color="auto" w:fill="FFFFFF"/>
+        <w:spacing w:before="100" w:beforeAutospacing="1" w:after="100" w:afterAutospacing="1" w:line="222" w:lineRule="atLeast"/>
+        <w:ind w:left="277"/>
+        <w:rPr>
+          <w:rFonts w:ascii="Arial" w:eastAsia="Times New Roman" w:hAnsi="Arial" w:cs="Arial"/>
+          <w:color w:val="444444"/>
+          <w:sz w:val="16"/>
+          <w:szCs w:val="16"/>
+          <w:highlight w:val="yellow"/>
         </w:rPr>
       </w:pPr>
       <w:r>
@@ -3110,9 +2613,10 @@
           <w:color w:val="444444"/>
           <w:sz w:val="16"/>
           <w:szCs w:val="16"/>
-          <w:highlight w:val="cyan"/>
-        </w:rPr>
-        <w:t xml:space="preserve">(optional) Tower of Hay </w:t>
+          <w:highlight w:val="yellow"/>
+        </w:rPr>
+        <w:lastRenderedPageBreak/>
+        <w:t>The Triangle (tri)</w:t>
       </w:r>
       <w:r>
         <w:rPr>
@@ -3122,10 +2626,27 @@
           <w:color w:val="444444"/>
           <w:sz w:val="16"/>
           <w:szCs w:val="16"/>
-          <w:highlight w:val="red"/>
-        </w:rPr>
-        <w:t>(tower)</w:t>
-      </w:r>
+          <w:highlight w:val="yellow"/>
+        </w:rPr>
+        <w:t xml:space="preserve"> cute observations</w:t>
+      </w:r>
+    </w:p>
+    <w:p>
+      <w:pPr>
+        <w:numPr>
+          <w:ilvl w:val="0"/>
+          <w:numId w:val="12"/>
+        </w:numPr>
+        <w:shd w:val="clear" w:color="auto" w:fill="FFFFFF"/>
+        <w:spacing w:before="100" w:beforeAutospacing="1" w:after="100" w:afterAutospacing="1" w:line="222" w:lineRule="atLeast"/>
+        <w:ind w:left="277"/>
+        <w:rPr>
+          <w:rFonts w:ascii="Arial" w:eastAsia="Times New Roman" w:hAnsi="Arial" w:cs="Arial"/>
+          <w:color w:val="444444"/>
+          <w:sz w:val="16"/>
+          <w:szCs w:val="16"/>
+        </w:rPr>
+      </w:pPr>
       <w:r>
         <w:rPr>
           <w:rFonts w:ascii="Arial" w:eastAsia="Times New Roman" w:hAnsi="Arial" w:cs="Arial"/>
@@ -3134,267 +2655,9 @@
           <w:color w:val="444444"/>
           <w:sz w:val="16"/>
           <w:szCs w:val="16"/>
-          <w:highlight w:val="red"/>
-        </w:rPr>
-        <w:t xml:space="preserve"> classical DP</w:t>
-      </w:r>
-    </w:p>
-    <w:p>
-      <w:pPr>
-        <w:shd w:val="clear" w:color="auto" w:fill="FFFFFF"/>
-        <w:spacing w:before="100" w:beforeAutospacing="1" w:after="100" w:afterAutospacing="1" w:line="222" w:lineRule="atLeast"/>
-        <w:rPr>
-          <w:rFonts w:ascii="Arial" w:eastAsia="Times New Roman" w:hAnsi="Arial" w:cs="Arial"/>
-          <w:color w:val="444444"/>
-          <w:sz w:val="16"/>
-          <w:szCs w:val="16"/>
-        </w:rPr>
-      </w:pPr>
-      <w:r>
-        <w:rPr>
-          <w:rFonts w:ascii="Arial" w:eastAsia="Times New Roman" w:hAnsi="Arial" w:cs="Arial"/>
-          <w:color w:val="444444"/>
-          <w:sz w:val="16"/>
-          <w:szCs w:val="16"/>
-        </w:rPr>
-        <w:t>Sliding Window DP</w:t>
-      </w:r>
-    </w:p>
-    <w:p>
-      <w:pPr>
-        <w:numPr>
-          <w:ilvl w:val="0"/>
-          <w:numId w:val="12"/>
-        </w:numPr>
-        <w:shd w:val="clear" w:color="auto" w:fill="FFFFFF"/>
-        <w:spacing w:before="100" w:beforeAutospacing="1" w:after="100" w:afterAutospacing="1" w:line="222" w:lineRule="atLeast"/>
-        <w:ind w:left="277"/>
-        <w:rPr>
-          <w:rFonts w:ascii="Arial" w:eastAsia="Times New Roman" w:hAnsi="Arial" w:cs="Arial"/>
-          <w:color w:val="444444"/>
-          <w:sz w:val="16"/>
-          <w:szCs w:val="16"/>
-          <w:highlight w:val="yellow"/>
-        </w:rPr>
-      </w:pPr>
-      <w:r>
-        <w:rPr>
-          <w:rFonts w:ascii="Arial" w:eastAsia="Times New Roman" w:hAnsi="Arial" w:cs="Arial"/>
-          <w:color w:val="444444"/>
-          <w:sz w:val="16"/>
-          <w:szCs w:val="16"/>
-          <w:highlight w:val="yellow"/>
-        </w:rPr>
-        <w:t>Cow Hopscotch (hop)</w:t>
-      </w:r>
-      <w:r>
-        <w:rPr>
-          <w:rFonts w:ascii="Arial" w:eastAsia="Times New Roman" w:hAnsi="Arial" w:cs="Arial"/>
-          <w:color w:val="444444"/>
-          <w:sz w:val="16"/>
-          <w:szCs w:val="16"/>
-          <w:highlight w:val="yellow"/>
-        </w:rPr>
-        <w:t xml:space="preserve"> good </w:t>
-      </w:r>
-      <w:proofErr w:type="spellStart"/>
-      <w:r>
-        <w:rPr>
-          <w:rFonts w:ascii="Arial" w:eastAsia="Times New Roman" w:hAnsi="Arial" w:cs="Arial"/>
-          <w:color w:val="444444"/>
-          <w:sz w:val="16"/>
-          <w:szCs w:val="16"/>
-          <w:highlight w:val="yellow"/>
-        </w:rPr>
-        <w:t>dp</w:t>
-      </w:r>
-      <w:proofErr w:type="spellEnd"/>
-    </w:p>
-    <w:p>
-      <w:pPr>
-        <w:numPr>
-          <w:ilvl w:val="0"/>
-          <w:numId w:val="12"/>
-        </w:numPr>
-        <w:shd w:val="clear" w:color="auto" w:fill="FFFFFF"/>
-        <w:spacing w:before="100" w:beforeAutospacing="1" w:after="100" w:afterAutospacing="1" w:line="222" w:lineRule="atLeast"/>
-        <w:ind w:left="277"/>
-        <w:rPr>
-          <w:rFonts w:ascii="Arial" w:eastAsia="Times New Roman" w:hAnsi="Arial" w:cs="Arial"/>
-          <w:color w:val="444444"/>
-          <w:sz w:val="16"/>
-          <w:szCs w:val="16"/>
-          <w:highlight w:val="yellow"/>
-        </w:rPr>
-      </w:pPr>
-      <w:r>
-        <w:rPr>
-          <w:rFonts w:ascii="Arial" w:eastAsia="Times New Roman" w:hAnsi="Arial" w:cs="Arial"/>
-          <w:color w:val="444444"/>
-          <w:sz w:val="16"/>
-          <w:szCs w:val="16"/>
-          <w:highlight w:val="yellow"/>
-        </w:rPr>
-        <w:t>Route Designing (route)</w:t>
-      </w:r>
-      <w:r>
-        <w:rPr>
-          <w:rFonts w:ascii="Arial" w:eastAsia="Times New Roman" w:hAnsi="Arial" w:cs="Arial"/>
-          <w:color w:val="444444"/>
-          <w:sz w:val="16"/>
-          <w:szCs w:val="16"/>
-          <w:highlight w:val="yellow"/>
-        </w:rPr>
-        <w:t xml:space="preserve"> weird </w:t>
-      </w:r>
-      <w:proofErr w:type="spellStart"/>
-      <w:r>
-        <w:rPr>
-          <w:rFonts w:ascii="Arial" w:eastAsia="Times New Roman" w:hAnsi="Arial" w:cs="Arial"/>
-          <w:color w:val="444444"/>
-          <w:sz w:val="16"/>
-          <w:szCs w:val="16"/>
-          <w:highlight w:val="yellow"/>
-        </w:rPr>
-        <w:t>dp</w:t>
-      </w:r>
-      <w:proofErr w:type="spellEnd"/>
-      <w:r>
-        <w:rPr>
-          <w:rFonts w:ascii="Arial" w:eastAsia="Times New Roman" w:hAnsi="Arial" w:cs="Arial"/>
-          <w:color w:val="444444"/>
-          <w:sz w:val="16"/>
-          <w:szCs w:val="16"/>
-          <w:highlight w:val="yellow"/>
-        </w:rPr>
-        <w:t xml:space="preserve"> states</w:t>
-      </w:r>
-    </w:p>
-    <w:p>
-      <w:pPr>
-        <w:numPr>
-          <w:ilvl w:val="0"/>
-          <w:numId w:val="12"/>
-        </w:numPr>
-        <w:shd w:val="clear" w:color="auto" w:fill="FFFFFF"/>
-        <w:spacing w:before="100" w:beforeAutospacing="1" w:after="100" w:afterAutospacing="1" w:line="222" w:lineRule="atLeast"/>
-        <w:ind w:left="277"/>
-        <w:rPr>
-          <w:rFonts w:ascii="Arial" w:eastAsia="Times New Roman" w:hAnsi="Arial" w:cs="Arial"/>
-          <w:color w:val="444444"/>
-          <w:sz w:val="16"/>
-          <w:szCs w:val="16"/>
-        </w:rPr>
-      </w:pPr>
-      <w:r>
-        <w:rPr>
-          <w:rFonts w:ascii="Arial" w:eastAsia="Times New Roman" w:hAnsi="Arial" w:cs="Arial"/>
-          <w:color w:val="444444"/>
-          <w:sz w:val="16"/>
-          <w:szCs w:val="16"/>
-        </w:rPr>
-        <w:t>Hidden Codes (codes)</w:t>
-      </w:r>
-    </w:p>
-    <w:p>
-      <w:pPr>
-        <w:numPr>
-          <w:ilvl w:val="0"/>
-          <w:numId w:val="12"/>
-        </w:numPr>
-        <w:shd w:val="clear" w:color="auto" w:fill="FFFFFF"/>
-        <w:spacing w:before="100" w:beforeAutospacing="1" w:after="100" w:afterAutospacing="1" w:line="222" w:lineRule="atLeast"/>
-        <w:ind w:left="277"/>
-        <w:rPr>
-          <w:rFonts w:ascii="Arial" w:eastAsia="Times New Roman" w:hAnsi="Arial" w:cs="Arial"/>
-          <w:color w:val="444444"/>
-          <w:sz w:val="16"/>
-          <w:szCs w:val="16"/>
-          <w:highlight w:val="yellow"/>
-        </w:rPr>
-      </w:pPr>
-      <w:r>
-        <w:rPr>
-          <w:rFonts w:ascii="Arial" w:eastAsia="Times New Roman" w:hAnsi="Arial" w:cs="Arial"/>
-          <w:color w:val="444444"/>
-          <w:sz w:val="16"/>
-          <w:szCs w:val="16"/>
-          <w:highlight w:val="yellow"/>
-        </w:rPr>
-        <w:t>Telephone Wire (</w:t>
-      </w:r>
-      <w:proofErr w:type="spellStart"/>
-      <w:r>
-        <w:rPr>
-          <w:rFonts w:ascii="Arial" w:eastAsia="Times New Roman" w:hAnsi="Arial" w:cs="Arial"/>
-          <w:color w:val="444444"/>
-          <w:sz w:val="16"/>
-          <w:szCs w:val="16"/>
-          <w:highlight w:val="yellow"/>
-        </w:rPr>
-        <w:t>telewire</w:t>
-      </w:r>
-      <w:proofErr w:type="spellEnd"/>
-      <w:r>
-        <w:rPr>
-          <w:rFonts w:ascii="Arial" w:eastAsia="Times New Roman" w:hAnsi="Arial" w:cs="Arial"/>
-          <w:color w:val="444444"/>
-          <w:sz w:val="16"/>
-          <w:szCs w:val="16"/>
-          <w:highlight w:val="yellow"/>
-        </w:rPr>
-        <w:t>)</w:t>
-      </w:r>
-      <w:r>
-        <w:rPr>
-          <w:rFonts w:ascii="Arial" w:eastAsia="Times New Roman" w:hAnsi="Arial" w:cs="Arial"/>
-          <w:color w:val="444444"/>
-          <w:sz w:val="16"/>
-          <w:szCs w:val="16"/>
-          <w:highlight w:val="yellow"/>
-        </w:rPr>
-        <w:t xml:space="preserve"> good </w:t>
-      </w:r>
-      <w:proofErr w:type="spellStart"/>
-      <w:r>
-        <w:rPr>
-          <w:rFonts w:ascii="Arial" w:eastAsia="Times New Roman" w:hAnsi="Arial" w:cs="Arial"/>
-          <w:color w:val="444444"/>
-          <w:sz w:val="16"/>
-          <w:szCs w:val="16"/>
-          <w:highlight w:val="yellow"/>
-        </w:rPr>
-        <w:t>dp</w:t>
-      </w:r>
-      <w:proofErr w:type="spellEnd"/>
-      <w:r>
-        <w:rPr>
-          <w:rFonts w:ascii="Arial" w:eastAsia="Times New Roman" w:hAnsi="Arial" w:cs="Arial"/>
-          <w:color w:val="444444"/>
-          <w:sz w:val="16"/>
-          <w:szCs w:val="16"/>
-          <w:highlight w:val="yellow"/>
-        </w:rPr>
-        <w:t xml:space="preserve"> + sweep</w:t>
-      </w:r>
-    </w:p>
-    <w:p>
-      <w:pPr>
-        <w:numPr>
-          <w:ilvl w:val="0"/>
-          <w:numId w:val="12"/>
-        </w:numPr>
-        <w:shd w:val="clear" w:color="auto" w:fill="FFFFFF"/>
-        <w:spacing w:before="100" w:beforeAutospacing="1" w:after="100" w:afterAutospacing="1" w:line="222" w:lineRule="atLeast"/>
-        <w:ind w:left="277"/>
-        <w:rPr>
-          <w:rFonts w:ascii="Arial" w:eastAsia="Times New Roman" w:hAnsi="Arial" w:cs="Arial"/>
-          <w:color w:val="444444"/>
-          <w:sz w:val="16"/>
-          <w:szCs w:val="16"/>
-          <w:highlight w:val="yellow"/>
-        </w:rPr>
-      </w:pPr>
+        </w:rPr>
+        <w:t>(optional) No Change (nochange)</w:t>
+      </w:r>
       <w:r>
         <w:rPr>
           <w:rFonts w:ascii="Arial" w:eastAsia="Times New Roman" w:hAnsi="Arial" w:cs="Arial"/>
@@ -3403,11 +2666,194 @@
           <w:color w:val="444444"/>
           <w:sz w:val="16"/>
           <w:szCs w:val="16"/>
-          <w:highlight w:val="yellow"/>
-        </w:rPr>
-        <w:lastRenderedPageBreak/>
-        <w:t>(optional) The Triangle (tri)</w:t>
-      </w:r>
+        </w:rPr>
+        <w:t xml:space="preserve"> bitwise dp</w:t>
+      </w:r>
+    </w:p>
+    <w:p>
+      <w:pPr>
+        <w:shd w:val="clear" w:color="auto" w:fill="FFFFFF"/>
+        <w:spacing w:before="100" w:beforeAutospacing="1" w:after="100" w:afterAutospacing="1" w:line="222" w:lineRule="atLeast"/>
+        <w:rPr>
+          <w:rFonts w:ascii="Arial" w:eastAsia="Times New Roman" w:hAnsi="Arial" w:cs="Arial"/>
+          <w:color w:val="444444"/>
+          <w:sz w:val="16"/>
+          <w:szCs w:val="16"/>
+        </w:rPr>
+      </w:pPr>
+      <w:r>
+        <w:rPr>
+          <w:rFonts w:ascii="Arial" w:eastAsia="Times New Roman" w:hAnsi="Arial" w:cs="Arial"/>
+          <w:color w:val="444444"/>
+          <w:sz w:val="16"/>
+          <w:szCs w:val="16"/>
+        </w:rPr>
+        <w:t>Advanced DP</w:t>
+      </w:r>
+    </w:p>
+    <w:p>
+      <w:pPr>
+        <w:numPr>
+          <w:ilvl w:val="0"/>
+          <w:numId w:val="13"/>
+        </w:numPr>
+        <w:shd w:val="clear" w:color="auto" w:fill="FFFFFF"/>
+        <w:spacing w:before="100" w:beforeAutospacing="1" w:after="100" w:afterAutospacing="1" w:line="222" w:lineRule="atLeast"/>
+        <w:ind w:left="277"/>
+        <w:rPr>
+          <w:rFonts w:ascii="Arial" w:eastAsia="Times New Roman" w:hAnsi="Arial" w:cs="Arial"/>
+          <w:color w:val="444444"/>
+          <w:sz w:val="16"/>
+          <w:szCs w:val="16"/>
+          <w:highlight w:val="cyan"/>
+        </w:rPr>
+      </w:pPr>
+      <w:r>
+        <w:rPr>
+          <w:rFonts w:ascii="Arial" w:eastAsia="Times New Roman" w:hAnsi="Arial" w:cs="Arial"/>
+          <w:color w:val="444444"/>
+          <w:sz w:val="16"/>
+          <w:szCs w:val="16"/>
+          <w:highlight w:val="cyan"/>
+        </w:rPr>
+        <w:t>Fair Photography (fairphoto)</w:t>
+      </w:r>
+      <w:r>
+        <w:rPr>
+          <w:rFonts w:ascii="Arial" w:eastAsia="Times New Roman" w:hAnsi="Arial" w:cs="Arial"/>
+          <w:color w:val="444444"/>
+          <w:sz w:val="16"/>
+          <w:szCs w:val="16"/>
+          <w:highlight w:val="cyan"/>
+        </w:rPr>
+        <w:t xml:space="preserve"> dp with bitmask + more stuff</w:t>
+      </w:r>
+    </w:p>
+    <w:p>
+      <w:pPr>
+        <w:numPr>
+          <w:ilvl w:val="0"/>
+          <w:numId w:val="13"/>
+        </w:numPr>
+        <w:shd w:val="clear" w:color="auto" w:fill="FFFFFF"/>
+        <w:spacing w:before="100" w:beforeAutospacing="1" w:after="100" w:afterAutospacing="1" w:line="222" w:lineRule="atLeast"/>
+        <w:ind w:left="277"/>
+        <w:rPr>
+          <w:rFonts w:ascii="Arial" w:eastAsia="Times New Roman" w:hAnsi="Arial" w:cs="Arial"/>
+          <w:color w:val="444444"/>
+          <w:sz w:val="16"/>
+          <w:szCs w:val="16"/>
+        </w:rPr>
+      </w:pPr>
+      <w:r>
+        <w:rPr>
+          <w:rFonts w:ascii="Arial" w:eastAsia="Times New Roman" w:hAnsi="Arial" w:cs="Arial"/>
+          <w:color w:val="444444"/>
+          <w:sz w:val="16"/>
+          <w:szCs w:val="16"/>
+        </w:rPr>
+        <w:t>Cow Decathlon (dec)</w:t>
+      </w:r>
+      <w:r>
+        <w:rPr>
+          <w:rFonts w:ascii="Arial" w:eastAsia="Times New Roman" w:hAnsi="Arial" w:cs="Arial"/>
+          <w:color w:val="444444"/>
+          <w:sz w:val="16"/>
+          <w:szCs w:val="16"/>
+        </w:rPr>
+        <w:t xml:space="preserve"> bitmask</w:t>
+      </w:r>
+    </w:p>
+    <w:p>
+      <w:pPr>
+        <w:numPr>
+          <w:ilvl w:val="0"/>
+          <w:numId w:val="13"/>
+        </w:numPr>
+        <w:shd w:val="clear" w:color="auto" w:fill="FFFFFF"/>
+        <w:spacing w:before="100" w:beforeAutospacing="1" w:after="100" w:afterAutospacing="1" w:line="222" w:lineRule="atLeast"/>
+        <w:ind w:left="277"/>
+        <w:rPr>
+          <w:rFonts w:ascii="Arial" w:eastAsia="Times New Roman" w:hAnsi="Arial" w:cs="Arial"/>
+          <w:color w:val="444444"/>
+          <w:sz w:val="16"/>
+          <w:szCs w:val="16"/>
+        </w:rPr>
+      </w:pPr>
+      <w:r>
+        <w:rPr>
+          <w:rFonts w:ascii="Arial" w:eastAsia="Times New Roman" w:hAnsi="Arial" w:cs="Arial"/>
+          <w:color w:val="444444"/>
+          <w:sz w:val="16"/>
+          <w:szCs w:val="16"/>
+        </w:rPr>
+        <w:t>Guard Mark (guard</w:t>
+      </w:r>
+      <w:r>
+        <w:rPr>
+          <w:rFonts w:ascii="Arial" w:eastAsia="Times New Roman" w:hAnsi="Arial" w:cs="Arial"/>
+          <w:color w:val="444444"/>
+          <w:sz w:val="16"/>
+          <w:szCs w:val="16"/>
+        </w:rPr>
+        <w:t>) bitmask</w:t>
+      </w:r>
+    </w:p>
+    <w:p>
+      <w:pPr>
+        <w:numPr>
+          <w:ilvl w:val="0"/>
+          <w:numId w:val="13"/>
+        </w:numPr>
+        <w:shd w:val="clear" w:color="auto" w:fill="FFFFFF"/>
+        <w:spacing w:before="100" w:beforeAutospacing="1" w:after="100" w:afterAutospacing="1" w:line="222" w:lineRule="atLeast"/>
+        <w:ind w:left="277"/>
+        <w:rPr>
+          <w:rFonts w:ascii="Arial" w:eastAsia="Times New Roman" w:hAnsi="Arial" w:cs="Arial"/>
+          <w:color w:val="444444"/>
+          <w:sz w:val="16"/>
+          <w:szCs w:val="16"/>
+          <w:highlight w:val="cyan"/>
+        </w:rPr>
+      </w:pPr>
+      <w:r>
+        <w:rPr>
+          <w:rFonts w:ascii="Arial" w:eastAsia="Times New Roman" w:hAnsi="Arial" w:cs="Arial"/>
+          <w:color w:val="444444"/>
+          <w:sz w:val="16"/>
+          <w:szCs w:val="16"/>
+          <w:highlight w:val="cyan"/>
+        </w:rPr>
+        <w:t>Cow Hopscotch (hopscotch)</w:t>
+      </w:r>
+      <w:r>
+        <w:rPr>
+          <w:rFonts w:ascii="Arial" w:eastAsia="Times New Roman" w:hAnsi="Arial" w:cs="Arial"/>
+          <w:color w:val="444444"/>
+          <w:sz w:val="16"/>
+          <w:szCs w:val="16"/>
+          <w:highlight w:val="cyan"/>
+        </w:rPr>
+        <w:t xml:space="preserve"> seg tree dp</w:t>
+      </w:r>
+    </w:p>
+    <w:p>
+      <w:pPr>
+        <w:numPr>
+          <w:ilvl w:val="0"/>
+          <w:numId w:val="13"/>
+        </w:numPr>
+        <w:shd w:val="clear" w:color="auto" w:fill="FFFFFF"/>
+        <w:spacing w:before="100" w:beforeAutospacing="1" w:after="100" w:afterAutospacing="1" w:line="222" w:lineRule="atLeast"/>
+        <w:ind w:left="277"/>
+        <w:rPr>
+          <w:rFonts w:ascii="Arial" w:eastAsia="Times New Roman" w:hAnsi="Arial" w:cs="Arial"/>
+          <w:color w:val="444444"/>
+          <w:sz w:val="16"/>
+          <w:szCs w:val="16"/>
+          <w:highlight w:val="yellow"/>
+        </w:rPr>
+      </w:pPr>
       <w:r>
         <w:rPr>
           <w:rFonts w:ascii="Arial" w:eastAsia="Times New Roman" w:hAnsi="Arial" w:cs="Arial"/>
@@ -3418,25 +2864,8 @@
           <w:szCs w:val="16"/>
           <w:highlight w:val="yellow"/>
         </w:rPr>
-        <w:t xml:space="preserve"> cute observations</w:t>
-      </w:r>
-    </w:p>
-    <w:p>
-      <w:pPr>
-        <w:numPr>
-          <w:ilvl w:val="0"/>
-          <w:numId w:val="12"/>
-        </w:numPr>
-        <w:shd w:val="clear" w:color="auto" w:fill="FFFFFF"/>
-        <w:spacing w:before="100" w:beforeAutospacing="1" w:after="100" w:afterAutospacing="1" w:line="222" w:lineRule="atLeast"/>
-        <w:ind w:left="277"/>
-        <w:rPr>
-          <w:rFonts w:ascii="Arial" w:eastAsia="Times New Roman" w:hAnsi="Arial" w:cs="Arial"/>
-          <w:color w:val="444444"/>
-          <w:sz w:val="16"/>
-          <w:szCs w:val="16"/>
-        </w:rPr>
-      </w:pPr>
+        <w:t>(optional) The Baric Bovine (baric)</w:t>
+      </w:r>
       <w:r>
         <w:rPr>
           <w:rFonts w:ascii="Arial" w:eastAsia="Times New Roman" w:hAnsi="Arial" w:cs="Arial"/>
@@ -3445,10 +2874,28 @@
           <w:color w:val="444444"/>
           <w:sz w:val="16"/>
           <w:szCs w:val="16"/>
-        </w:rPr>
-        <w:t>(optional) No Change (</w:t>
-      </w:r>
-      <w:proofErr w:type="spellStart"/>
+          <w:highlight w:val="yellow"/>
+        </w:rPr>
+        <w:t xml:space="preserve"> hard dp 3 states</w:t>
+      </w:r>
+    </w:p>
+    <w:p>
+      <w:pPr>
+        <w:numPr>
+          <w:ilvl w:val="0"/>
+          <w:numId w:val="13"/>
+        </w:numPr>
+        <w:shd w:val="clear" w:color="auto" w:fill="FFFFFF"/>
+        <w:spacing w:before="100" w:beforeAutospacing="1" w:after="100" w:afterAutospacing="1" w:line="222" w:lineRule="atLeast"/>
+        <w:ind w:left="277"/>
+        <w:rPr>
+          <w:rFonts w:ascii="Arial" w:eastAsia="Times New Roman" w:hAnsi="Arial" w:cs="Arial"/>
+          <w:color w:val="444444"/>
+          <w:sz w:val="16"/>
+          <w:szCs w:val="16"/>
+          <w:highlight w:val="red"/>
+        </w:rPr>
+      </w:pPr>
       <w:r>
         <w:rPr>
           <w:rFonts w:ascii="Arial" w:eastAsia="Times New Roman" w:hAnsi="Arial" w:cs="Arial"/>
@@ -3457,406 +2904,8 @@
           <w:color w:val="444444"/>
           <w:sz w:val="16"/>
           <w:szCs w:val="16"/>
-        </w:rPr>
-        <w:t>nochange</w:t>
-      </w:r>
-      <w:proofErr w:type="spellEnd"/>
-      <w:r>
-        <w:rPr>
-          <w:rFonts w:ascii="Arial" w:eastAsia="Times New Roman" w:hAnsi="Arial" w:cs="Arial"/>
-          <w:i/>
-          <w:iCs/>
-          <w:color w:val="444444"/>
-          <w:sz w:val="16"/>
-          <w:szCs w:val="16"/>
-        </w:rPr>
-        <w:t>)</w:t>
-      </w:r>
-      <w:r>
-        <w:rPr>
-          <w:rFonts w:ascii="Arial" w:eastAsia="Times New Roman" w:hAnsi="Arial" w:cs="Arial"/>
-          <w:i/>
-          <w:iCs/>
-          <w:color w:val="444444"/>
-          <w:sz w:val="16"/>
-          <w:szCs w:val="16"/>
-        </w:rPr>
-        <w:t xml:space="preserve"> bitwise </w:t>
-      </w:r>
-      <w:proofErr w:type="spellStart"/>
-      <w:r>
-        <w:rPr>
-          <w:rFonts w:ascii="Arial" w:eastAsia="Times New Roman" w:hAnsi="Arial" w:cs="Arial"/>
-          <w:i/>
-          <w:iCs/>
-          <w:color w:val="444444"/>
-          <w:sz w:val="16"/>
-          <w:szCs w:val="16"/>
-        </w:rPr>
-        <w:t>dp</w:t>
-      </w:r>
-      <w:proofErr w:type="spellEnd"/>
-    </w:p>
-    <w:p>
-      <w:pPr>
-        <w:shd w:val="clear" w:color="auto" w:fill="FFFFFF"/>
-        <w:spacing w:before="100" w:beforeAutospacing="1" w:after="100" w:afterAutospacing="1" w:line="222" w:lineRule="atLeast"/>
-        <w:rPr>
-          <w:rFonts w:ascii="Arial" w:eastAsia="Times New Roman" w:hAnsi="Arial" w:cs="Arial"/>
-          <w:color w:val="444444"/>
-          <w:sz w:val="16"/>
-          <w:szCs w:val="16"/>
-        </w:rPr>
-      </w:pPr>
-      <w:r>
-        <w:rPr>
-          <w:rFonts w:ascii="Arial" w:eastAsia="Times New Roman" w:hAnsi="Arial" w:cs="Arial"/>
-          <w:color w:val="444444"/>
-          <w:sz w:val="16"/>
-          <w:szCs w:val="16"/>
-        </w:rPr>
-        <w:t>Advanced DP</w:t>
-      </w:r>
-    </w:p>
-    <w:p>
-      <w:pPr>
-        <w:numPr>
-          <w:ilvl w:val="0"/>
-          <w:numId w:val="13"/>
-        </w:numPr>
-        <w:shd w:val="clear" w:color="auto" w:fill="FFFFFF"/>
-        <w:spacing w:before="100" w:beforeAutospacing="1" w:after="100" w:afterAutospacing="1" w:line="222" w:lineRule="atLeast"/>
-        <w:ind w:left="277"/>
-        <w:rPr>
-          <w:rFonts w:ascii="Arial" w:eastAsia="Times New Roman" w:hAnsi="Arial" w:cs="Arial"/>
-          <w:color w:val="444444"/>
-          <w:sz w:val="16"/>
-          <w:szCs w:val="16"/>
-          <w:highlight w:val="cyan"/>
-        </w:rPr>
-      </w:pPr>
-      <w:r>
-        <w:rPr>
-          <w:rFonts w:ascii="Arial" w:eastAsia="Times New Roman" w:hAnsi="Arial" w:cs="Arial"/>
-          <w:color w:val="444444"/>
-          <w:sz w:val="16"/>
-          <w:szCs w:val="16"/>
-          <w:highlight w:val="cyan"/>
-        </w:rPr>
-        <w:t>Fair Photography (</w:t>
-      </w:r>
-      <w:proofErr w:type="spellStart"/>
-      <w:r>
-        <w:rPr>
-          <w:rFonts w:ascii="Arial" w:eastAsia="Times New Roman" w:hAnsi="Arial" w:cs="Arial"/>
-          <w:color w:val="444444"/>
-          <w:sz w:val="16"/>
-          <w:szCs w:val="16"/>
-          <w:highlight w:val="cyan"/>
-        </w:rPr>
-        <w:t>fairphoto</w:t>
-      </w:r>
-      <w:proofErr w:type="spellEnd"/>
-      <w:r>
-        <w:rPr>
-          <w:rFonts w:ascii="Arial" w:eastAsia="Times New Roman" w:hAnsi="Arial" w:cs="Arial"/>
-          <w:color w:val="444444"/>
-          <w:sz w:val="16"/>
-          <w:szCs w:val="16"/>
-          <w:highlight w:val="cyan"/>
-        </w:rPr>
-        <w:t>)</w:t>
-      </w:r>
-      <w:r>
-        <w:rPr>
-          <w:rFonts w:ascii="Arial" w:eastAsia="Times New Roman" w:hAnsi="Arial" w:cs="Arial"/>
-          <w:color w:val="444444"/>
-          <w:sz w:val="16"/>
-          <w:szCs w:val="16"/>
-          <w:highlight w:val="cyan"/>
-        </w:rPr>
-        <w:t xml:space="preserve"> </w:t>
-      </w:r>
-      <w:proofErr w:type="spellStart"/>
-      <w:r>
-        <w:rPr>
-          <w:rFonts w:ascii="Arial" w:eastAsia="Times New Roman" w:hAnsi="Arial" w:cs="Arial"/>
-          <w:color w:val="444444"/>
-          <w:sz w:val="16"/>
-          <w:szCs w:val="16"/>
-          <w:highlight w:val="cyan"/>
-        </w:rPr>
-        <w:t>dp</w:t>
-      </w:r>
-      <w:proofErr w:type="spellEnd"/>
-      <w:r>
-        <w:rPr>
-          <w:rFonts w:ascii="Arial" w:eastAsia="Times New Roman" w:hAnsi="Arial" w:cs="Arial"/>
-          <w:color w:val="444444"/>
-          <w:sz w:val="16"/>
-          <w:szCs w:val="16"/>
-          <w:highlight w:val="cyan"/>
-        </w:rPr>
-        <w:t xml:space="preserve"> with bitmask + more stuff</w:t>
-      </w:r>
-    </w:p>
-    <w:p>
-      <w:pPr>
-        <w:numPr>
-          <w:ilvl w:val="0"/>
-          <w:numId w:val="13"/>
-        </w:numPr>
-        <w:shd w:val="clear" w:color="auto" w:fill="FFFFFF"/>
-        <w:spacing w:before="100" w:beforeAutospacing="1" w:after="100" w:afterAutospacing="1" w:line="222" w:lineRule="atLeast"/>
-        <w:ind w:left="277"/>
-        <w:rPr>
-          <w:rFonts w:ascii="Arial" w:eastAsia="Times New Roman" w:hAnsi="Arial" w:cs="Arial"/>
-          <w:color w:val="444444"/>
-          <w:sz w:val="16"/>
-          <w:szCs w:val="16"/>
-        </w:rPr>
-      </w:pPr>
-      <w:r>
-        <w:rPr>
-          <w:rFonts w:ascii="Arial" w:eastAsia="Times New Roman" w:hAnsi="Arial" w:cs="Arial"/>
-          <w:color w:val="444444"/>
-          <w:sz w:val="16"/>
-          <w:szCs w:val="16"/>
-        </w:rPr>
-        <w:t>Cow Decathlon (</w:t>
-      </w:r>
-      <w:proofErr w:type="spellStart"/>
-      <w:r>
-        <w:rPr>
-          <w:rFonts w:ascii="Arial" w:eastAsia="Times New Roman" w:hAnsi="Arial" w:cs="Arial"/>
-          <w:color w:val="444444"/>
-          <w:sz w:val="16"/>
-          <w:szCs w:val="16"/>
-        </w:rPr>
-        <w:t>dec</w:t>
-      </w:r>
-      <w:proofErr w:type="spellEnd"/>
-      <w:r>
-        <w:rPr>
-          <w:rFonts w:ascii="Arial" w:eastAsia="Times New Roman" w:hAnsi="Arial" w:cs="Arial"/>
-          <w:color w:val="444444"/>
-          <w:sz w:val="16"/>
-          <w:szCs w:val="16"/>
-        </w:rPr>
-        <w:t>)</w:t>
-      </w:r>
-      <w:r>
-        <w:rPr>
-          <w:rFonts w:ascii="Arial" w:eastAsia="Times New Roman" w:hAnsi="Arial" w:cs="Arial"/>
-          <w:color w:val="444444"/>
-          <w:sz w:val="16"/>
-          <w:szCs w:val="16"/>
-        </w:rPr>
-        <w:t xml:space="preserve"> bitmask</w:t>
-      </w:r>
-    </w:p>
-    <w:p>
-      <w:pPr>
-        <w:numPr>
-          <w:ilvl w:val="0"/>
-          <w:numId w:val="13"/>
-        </w:numPr>
-        <w:shd w:val="clear" w:color="auto" w:fill="FFFFFF"/>
-        <w:spacing w:before="100" w:beforeAutospacing="1" w:after="100" w:afterAutospacing="1" w:line="222" w:lineRule="atLeast"/>
-        <w:ind w:left="277"/>
-        <w:rPr>
-          <w:rFonts w:ascii="Arial" w:eastAsia="Times New Roman" w:hAnsi="Arial" w:cs="Arial"/>
-          <w:color w:val="444444"/>
-          <w:sz w:val="16"/>
-          <w:szCs w:val="16"/>
-        </w:rPr>
-      </w:pPr>
-      <w:r>
-        <w:rPr>
-          <w:rFonts w:ascii="Arial" w:eastAsia="Times New Roman" w:hAnsi="Arial" w:cs="Arial"/>
-          <w:color w:val="444444"/>
-          <w:sz w:val="16"/>
-          <w:szCs w:val="16"/>
-        </w:rPr>
-        <w:t>Guard Mark (guard</w:t>
-      </w:r>
-      <w:r>
-        <w:rPr>
-          <w:rFonts w:ascii="Arial" w:eastAsia="Times New Roman" w:hAnsi="Arial" w:cs="Arial"/>
-          <w:color w:val="444444"/>
-          <w:sz w:val="16"/>
-          <w:szCs w:val="16"/>
-        </w:rPr>
-        <w:t>) bitmask</w:t>
-      </w:r>
-    </w:p>
-    <w:p>
-      <w:pPr>
-        <w:numPr>
-          <w:ilvl w:val="0"/>
-          <w:numId w:val="13"/>
-        </w:numPr>
-        <w:shd w:val="clear" w:color="auto" w:fill="FFFFFF"/>
-        <w:spacing w:before="100" w:beforeAutospacing="1" w:after="100" w:afterAutospacing="1" w:line="222" w:lineRule="atLeast"/>
-        <w:ind w:left="277"/>
-        <w:rPr>
-          <w:rFonts w:ascii="Arial" w:eastAsia="Times New Roman" w:hAnsi="Arial" w:cs="Arial"/>
-          <w:color w:val="444444"/>
-          <w:sz w:val="16"/>
-          <w:szCs w:val="16"/>
-          <w:highlight w:val="cyan"/>
-        </w:rPr>
-      </w:pPr>
-      <w:r>
-        <w:rPr>
-          <w:rFonts w:ascii="Arial" w:eastAsia="Times New Roman" w:hAnsi="Arial" w:cs="Arial"/>
-          <w:color w:val="444444"/>
-          <w:sz w:val="16"/>
-          <w:szCs w:val="16"/>
-          <w:highlight w:val="cyan"/>
-        </w:rPr>
-        <w:t>Cow Hopscotch (hopscotch)</w:t>
-      </w:r>
-      <w:r>
-        <w:rPr>
-          <w:rFonts w:ascii="Arial" w:eastAsia="Times New Roman" w:hAnsi="Arial" w:cs="Arial"/>
-          <w:color w:val="444444"/>
-          <w:sz w:val="16"/>
-          <w:szCs w:val="16"/>
-          <w:highlight w:val="cyan"/>
-        </w:rPr>
-        <w:t xml:space="preserve"> </w:t>
-      </w:r>
-      <w:proofErr w:type="spellStart"/>
-      <w:r>
-        <w:rPr>
-          <w:rFonts w:ascii="Arial" w:eastAsia="Times New Roman" w:hAnsi="Arial" w:cs="Arial"/>
-          <w:color w:val="444444"/>
-          <w:sz w:val="16"/>
-          <w:szCs w:val="16"/>
-          <w:highlight w:val="cyan"/>
-        </w:rPr>
-        <w:t>seg</w:t>
-      </w:r>
-      <w:proofErr w:type="spellEnd"/>
-      <w:r>
-        <w:rPr>
-          <w:rFonts w:ascii="Arial" w:eastAsia="Times New Roman" w:hAnsi="Arial" w:cs="Arial"/>
-          <w:color w:val="444444"/>
-          <w:sz w:val="16"/>
-          <w:szCs w:val="16"/>
-          <w:highlight w:val="cyan"/>
-        </w:rPr>
-        <w:t xml:space="preserve"> tree </w:t>
-      </w:r>
-      <w:proofErr w:type="spellStart"/>
-      <w:r>
-        <w:rPr>
-          <w:rFonts w:ascii="Arial" w:eastAsia="Times New Roman" w:hAnsi="Arial" w:cs="Arial"/>
-          <w:color w:val="444444"/>
-          <w:sz w:val="16"/>
-          <w:szCs w:val="16"/>
-          <w:highlight w:val="cyan"/>
-        </w:rPr>
-        <w:t>dp</w:t>
-      </w:r>
-      <w:proofErr w:type="spellEnd"/>
-    </w:p>
-    <w:p>
-      <w:pPr>
-        <w:numPr>
-          <w:ilvl w:val="0"/>
-          <w:numId w:val="13"/>
-        </w:numPr>
-        <w:shd w:val="clear" w:color="auto" w:fill="FFFFFF"/>
-        <w:spacing w:before="100" w:beforeAutospacing="1" w:after="100" w:afterAutospacing="1" w:line="222" w:lineRule="atLeast"/>
-        <w:ind w:left="277"/>
-        <w:rPr>
-          <w:rFonts w:ascii="Arial" w:eastAsia="Times New Roman" w:hAnsi="Arial" w:cs="Arial"/>
-          <w:color w:val="444444"/>
-          <w:sz w:val="16"/>
-          <w:szCs w:val="16"/>
-          <w:highlight w:val="yellow"/>
-        </w:rPr>
-      </w:pPr>
-      <w:r>
-        <w:rPr>
-          <w:rFonts w:ascii="Arial" w:eastAsia="Times New Roman" w:hAnsi="Arial" w:cs="Arial"/>
-          <w:i/>
-          <w:iCs/>
-          <w:color w:val="444444"/>
-          <w:sz w:val="16"/>
-          <w:szCs w:val="16"/>
-          <w:highlight w:val="yellow"/>
-        </w:rPr>
-        <w:t>(optional) The Baric Bovine (baric)</w:t>
-      </w:r>
-      <w:r>
-        <w:rPr>
-          <w:rFonts w:ascii="Arial" w:eastAsia="Times New Roman" w:hAnsi="Arial" w:cs="Arial"/>
-          <w:i/>
-          <w:iCs/>
-          <w:color w:val="444444"/>
-          <w:sz w:val="16"/>
-          <w:szCs w:val="16"/>
-          <w:highlight w:val="yellow"/>
-        </w:rPr>
-        <w:t xml:space="preserve"> hard </w:t>
-      </w:r>
-      <w:proofErr w:type="spellStart"/>
-      <w:r>
-        <w:rPr>
-          <w:rFonts w:ascii="Arial" w:eastAsia="Times New Roman" w:hAnsi="Arial" w:cs="Arial"/>
-          <w:i/>
-          <w:iCs/>
-          <w:color w:val="444444"/>
-          <w:sz w:val="16"/>
-          <w:szCs w:val="16"/>
-          <w:highlight w:val="yellow"/>
-        </w:rPr>
-        <w:t>dp</w:t>
-      </w:r>
-      <w:proofErr w:type="spellEnd"/>
-      <w:r>
-        <w:rPr>
-          <w:rFonts w:ascii="Arial" w:eastAsia="Times New Roman" w:hAnsi="Arial" w:cs="Arial"/>
-          <w:i/>
-          <w:iCs/>
-          <w:color w:val="444444"/>
-          <w:sz w:val="16"/>
-          <w:szCs w:val="16"/>
-          <w:highlight w:val="yellow"/>
-        </w:rPr>
-        <w:t xml:space="preserve"> 3 states</w:t>
-      </w:r>
-    </w:p>
-    <w:p>
-      <w:pPr>
-        <w:numPr>
-          <w:ilvl w:val="0"/>
-          <w:numId w:val="13"/>
-        </w:numPr>
-        <w:shd w:val="clear" w:color="auto" w:fill="FFFFFF"/>
-        <w:spacing w:before="100" w:beforeAutospacing="1" w:after="100" w:afterAutospacing="1" w:line="222" w:lineRule="atLeast"/>
-        <w:ind w:left="277"/>
-        <w:rPr>
-          <w:rFonts w:ascii="Arial" w:eastAsia="Times New Roman" w:hAnsi="Arial" w:cs="Arial"/>
-          <w:color w:val="444444"/>
-          <w:sz w:val="16"/>
-          <w:szCs w:val="16"/>
           <w:highlight w:val="red"/>
         </w:rPr>
-      </w:pPr>
-      <w:r>
-        <w:rPr>
-          <w:rFonts w:ascii="Arial" w:eastAsia="Times New Roman" w:hAnsi="Arial" w:cs="Arial"/>
-          <w:i/>
-          <w:iCs/>
-          <w:color w:val="444444"/>
-          <w:sz w:val="16"/>
-          <w:szCs w:val="16"/>
-          <w:highlight w:val="red"/>
-        </w:rPr>
         <w:t>(optional) Largest Fence (fence2)</w:t>
       </w:r>
     </w:p>
@@ -3932,29 +2981,7 @@
           <w:szCs w:val="16"/>
           <w:highlight w:val="yellow"/>
         </w:rPr>
-        <w:t>Balanced Trees (</w:t>
-      </w:r>
-      <w:proofErr w:type="spellStart"/>
-      <w:r>
-        <w:rPr>
-          <w:rFonts w:ascii="Arial" w:eastAsia="Times New Roman" w:hAnsi="Arial" w:cs="Arial"/>
-          <w:color w:val="444444"/>
-          <w:sz w:val="16"/>
-          <w:szCs w:val="16"/>
-          <w:highlight w:val="yellow"/>
-        </w:rPr>
-        <w:t>btree</w:t>
-      </w:r>
-      <w:proofErr w:type="spellEnd"/>
-      <w:r>
-        <w:rPr>
-          <w:rFonts w:ascii="Arial" w:eastAsia="Times New Roman" w:hAnsi="Arial" w:cs="Arial"/>
-          <w:color w:val="444444"/>
-          <w:sz w:val="16"/>
-          <w:szCs w:val="16"/>
-          <w:highlight w:val="yellow"/>
-        </w:rPr>
-        <w:t>)</w:t>
+        <w:t>Balanced Trees (btree)</w:t>
       </w:r>
     </w:p>
     <w:p>
@@ -4004,19 +3031,8 @@
           <w:sz w:val="16"/>
           <w:szCs w:val="16"/>
         </w:rPr>
-        <w:t>Final</w:t>
-      </w:r>
-      <w:proofErr w:type="gramStart"/>
-      <w:r>
-        <w:rPr>
-          <w:rFonts w:ascii="Arial" w:eastAsia="Times New Roman" w:hAnsi="Arial" w:cs="Arial"/>
-          <w:color w:val="444444"/>
-          <w:sz w:val="16"/>
-          <w:szCs w:val="16"/>
-        </w:rPr>
-        <w:t>:</w:t>
-      </w:r>
-      <w:proofErr w:type="gramEnd"/>
+        <w:t>Final:</w:t>
+      </w:r>
       <w:r>
         <w:rPr>
           <w:rFonts w:ascii="Arial" w:eastAsia="Times New Roman" w:hAnsi="Arial" w:cs="Arial"/>
@@ -4162,19 +3178,61 @@
         <w:annotationRef/>
       </w:r>
       <w:r>
-        <w:t xml:space="preserve">Red = Did not implement must implement, Yellow = </w:t>
-      </w:r>
-      <w:proofErr w:type="spellStart"/>
-      <w:r>
-        <w:t>Kinda</w:t>
-      </w:r>
-      <w:proofErr w:type="spellEnd"/>
-      <w:r>
-        <w:t xml:space="preserve"> implemented, got idea, not important, Green = got it! </w:t>
+        <w:t xml:space="preserve">Red = Did not implement must implement, Yellow = Kinda implemented, got idea, not important, Green = got it! </w:t>
       </w:r>
     </w:p>
   </w:comment>
 </w:comments>
+</file>
+
+<file path=word/endnotes.xml><?xml version="1.0" encoding="utf-8"?>
+<w:endnotes xmlns:ve="http://schemas.openxmlformats.org/markup-compatibility/2006" xmlns:o="urn:schemas-microsoft-com:office:office" xmlns:r="http://schemas.openxmlformats.org/officeDocument/2006/relationships" xmlns:m="http://schemas.openxmlformats.org/officeDocument/2006/math" xmlns:v="urn:schemas-microsoft-com:vml" xmlns:wp="http://schemas.openxmlformats.org/drawingml/2006/wordprocessingDrawing" xmlns:w10="urn:schemas-microsoft-com:office:word" xmlns:w="http://schemas.openxmlformats.org/wordprocessingml/2006/main" xmlns:wne="http://schemas.microsoft.com/office/word/2006/wordml">
+  <w:endnote w:type="separator" w:id="0">
+    <w:p>
+      <w:pPr>
+        <w:spacing w:after="0" w:line="240" w:lineRule="auto"/>
+      </w:pPr>
+      <w:r>
+        <w:separator/>
+      </w:r>
+    </w:p>
+  </w:endnote>
+  <w:endnote w:type="continuationSeparator" w:id="1">
+    <w:p>
+      <w:pPr>
+        <w:spacing w:after="0" w:line="240" w:lineRule="auto"/>
+      </w:pPr>
+      <w:r>
+        <w:continuationSeparator/>
+      </w:r>
+    </w:p>
+  </w:endnote>
+</w:endnotes>
+</file>
+
+<file path=word/footnotes.xml><?xml version="1.0" encoding="utf-8"?>
+<w:footnotes xmlns:ve="http://schemas.openxmlformats.org/markup-compatibility/2006" xmlns:o="urn:schemas-microsoft-com:office:office" xmlns:r="http://schemas.openxmlformats.org/officeDocument/2006/relationships" xmlns:m="http://schemas.openxmlformats.org/officeDocument/2006/math" xmlns:v="urn:schemas-microsoft-com:vml" xmlns:wp="http://schemas.openxmlformats.org/drawingml/2006/wordprocessingDrawing" xmlns:w10="urn:schemas-microsoft-com:office:word" xmlns:w="http://schemas.openxmlformats.org/wordprocessingml/2006/main" xmlns:wne="http://schemas.microsoft.com/office/word/2006/wordml">
+  <w:footnote w:type="separator" w:id="0">
+    <w:p>
+      <w:pPr>
+        <w:spacing w:after="0" w:line="240" w:lineRule="auto"/>
+      </w:pPr>
+      <w:r>
+        <w:separator/>
+      </w:r>
+    </w:p>
+  </w:footnote>
+  <w:footnote w:type="continuationSeparator" w:id="1">
+    <w:p>
+      <w:pPr>
+        <w:spacing w:after="0" w:line="240" w:lineRule="auto"/>
+      </w:pPr>
+      <w:r>
+        <w:continuationSeparator/>
+      </w:r>
+    </w:p>
+  </w:footnote>
+</w:footnotes>
 </file>
 
 <file path=word/numbering.xml><?xml version="1.0" encoding="utf-8"?>
@@ -6456,6 +5514,54 @@
       <w:szCs w:val="24"/>
     </w:rPr>
   </w:style>
+  <w:style w:type="paragraph" w:styleId="Header">
+    <w:name w:val="header"/>
+    <w:basedOn w:val="Normal"/>
+    <w:link w:val="HeaderChar"/>
+    <w:uiPriority w:val="99"/>
+    <w:semiHidden/>
+    <w:unhideWhenUsed/>
+    <w:rsid w:val="001616B0"/>
+    <w:pPr>
+      <w:tabs>
+        <w:tab w:val="center" w:pos="4680"/>
+        <w:tab w:val="right" w:pos="9360"/>
+      </w:tabs>
+      <w:spacing w:after="0" w:line="240" w:lineRule="auto"/>
+    </w:pPr>
+  </w:style>
+  <w:style w:type="character" w:customStyle="1" w:styleId="HeaderChar">
+    <w:name w:val="Header Char"/>
+    <w:basedOn w:val="DefaultParagraphFont"/>
+    <w:link w:val="Header"/>
+    <w:uiPriority w:val="99"/>
+    <w:semiHidden/>
+    <w:rsid w:val="001616B0"/>
+  </w:style>
+  <w:style w:type="paragraph" w:styleId="Footer">
+    <w:name w:val="footer"/>
+    <w:basedOn w:val="Normal"/>
+    <w:link w:val="FooterChar"/>
+    <w:uiPriority w:val="99"/>
+    <w:semiHidden/>
+    <w:unhideWhenUsed/>
+    <w:rsid w:val="001616B0"/>
+    <w:pPr>
+      <w:tabs>
+        <w:tab w:val="center" w:pos="4680"/>
+        <w:tab w:val="right" w:pos="9360"/>
+      </w:tabs>
+      <w:spacing w:after="0" w:line="240" w:lineRule="auto"/>
+    </w:pPr>
+  </w:style>
+  <w:style w:type="character" w:customStyle="1" w:styleId="FooterChar">
+    <w:name w:val="Footer Char"/>
+    <w:basedOn w:val="DefaultParagraphFont"/>
+    <w:link w:val="Footer"/>
+    <w:uiPriority w:val="99"/>
+    <w:semiHidden/>
+    <w:rsid w:val="001616B0"/>
+  </w:style>
 </w:styles>
 </file>
 

</xml_diff>